<commit_message>
Minor fixes for "11. Exception handling" exercises
</commit_message>
<xml_diff>
--- a/Courses/Software-Sciences/Module-2-DS-and-Algo-New/11-Exception-Handling/11-Exception-Handling-Exercises.docx
+++ b/Courses/Software-Sciences/Module-2-DS-and-Algo-New/11-Exception-Handling/11-Exception-Handling-Exercises.docx
@@ -4,7 +4,7 @@
   <w:body>
     <w:p>
       <w:pPr>
-        <w:pStyle w:val="1"/>
+        <w:pStyle w:val="Heading1"/>
         <w:spacing w:line="240" w:lineRule="auto"/>
         <w:jc w:val="center"/>
         <w:rPr>
@@ -30,14 +30,14 @@
           <w:sz w:val="48"/>
           <w:szCs w:val="40"/>
         </w:rPr>
-        <w:t>Хващане на e</w:t>
+        <w:t xml:space="preserve">Хващане на </w:t>
       </w:r>
       <w:r>
         <w:rPr>
           <w:sz w:val="48"/>
           <w:szCs w:val="40"/>
         </w:rPr>
-        <w:t>xception</w:t>
+        <w:t>изключения</w:t>
       </w:r>
     </w:p>
     <w:p>
@@ -57,7 +57,7 @@
       <w:hyperlink r:id="rId8" w:history="1">
         <w:r>
           <w:rPr>
-            <w:rStyle w:val="a9"/>
+            <w:rStyle w:val="Hyperlink"/>
           </w:rPr>
           <w:t>https://judge.softuni.bg/Contests/3179/Exception-Handling</w:t>
         </w:r>
@@ -68,7 +68,7 @@
     </w:p>
     <w:p>
       <w:pPr>
-        <w:pStyle w:val="2"/>
+        <w:pStyle w:val="Heading2"/>
       </w:pPr>
       <w:r>
         <w:t xml:space="preserve">Корен </w:t>
@@ -101,9 +101,23 @@
         <w:t>я</w:t>
       </w:r>
       <w:r>
-        <w:t xml:space="preserve"> квадрат. Ако числото е </w:t>
-      </w:r>
-      <w:r>
+        <w:t xml:space="preserve"> </w:t>
+      </w:r>
+      <w:r>
+        <w:rPr>
+          <w:b/>
+          <w:bCs/>
+        </w:rPr>
+        <w:t>квадрат</w:t>
+      </w:r>
+      <w:r>
+        <w:t xml:space="preserve">. Ако числото е </w:t>
+      </w:r>
+      <w:r>
+        <w:rPr>
+          <w:b/>
+          <w:bCs/>
+        </w:rPr>
         <w:t>отрицателно</w:t>
       </w:r>
       <w:r>
@@ -134,16 +148,23 @@
       </w:r>
       <w:r>
         <w:rPr>
-          <w:b/>
-          <w:bCs/>
-        </w:rPr>
-        <w:t>try-catch-finally.</w:t>
+          <w:rFonts w:ascii="Consolas" w:hAnsi="Consolas" w:cs="Consolas"/>
+          <w:b/>
+          <w:bCs/>
+        </w:rPr>
+        <w:t>try-catch-finally</w:t>
+      </w:r>
+      <w:r>
+        <w:rPr>
+          <w:b/>
+          <w:bCs/>
+        </w:rPr>
+        <w:t>.</w:t>
       </w:r>
     </w:p>
     <w:p>
       <w:pPr>
-        <w:pStyle w:val="3"/>
-        <w:spacing w:line="240" w:lineRule="auto"/>
+        <w:pStyle w:val="Heading3"/>
       </w:pPr>
       <w:r>
         <w:t>Примери</w:t>
@@ -151,7 +172,1006 @@
     </w:p>
     <w:tbl>
       <w:tblPr>
-        <w:tblStyle w:val="af"/>
+        <w:tblStyle w:val="TableGrid"/>
+        <w:tblW w:w="6809" w:type="dxa"/>
+        <w:tblInd w:w="85" w:type="dxa"/>
+        <w:tblCellMar>
+          <w:top w:w="85" w:type="dxa"/>
+          <w:left w:w="142" w:type="dxa"/>
+          <w:bottom w:w="85" w:type="dxa"/>
+          <w:right w:w="142" w:type="dxa"/>
+        </w:tblCellMar>
+        <w:tblLook w:val="04A0" w:firstRow="1" w:lastRow="0" w:firstColumn="1" w:lastColumn="0" w:noHBand="0" w:noVBand="1"/>
+      </w:tblPr>
+      <w:tblGrid>
+        <w:gridCol w:w="903"/>
+        <w:gridCol w:w="5906"/>
+      </w:tblGrid>
+      <w:tr>
+        <w:trPr>
+          <w:trHeight w:val="150"/>
+        </w:trPr>
+        <w:tc>
+          <w:tcPr>
+            <w:tcW w:w="903" w:type="dxa"/>
+            <w:shd w:val="clear" w:color="auto" w:fill="D9D9D9" w:themeFill="background1" w:themeFillShade="D9"/>
+          </w:tcPr>
+          <w:p>
+            <w:pPr>
+              <w:spacing w:before="40" w:after="40"/>
+              <w:jc w:val="center"/>
+              <w:rPr>
+                <w:b/>
+              </w:rPr>
+            </w:pPr>
+            <w:r>
+              <w:rPr>
+                <w:b/>
+              </w:rPr>
+              <w:t>Вход</w:t>
+            </w:r>
+          </w:p>
+        </w:tc>
+        <w:tc>
+          <w:tcPr>
+            <w:tcW w:w="5906" w:type="dxa"/>
+            <w:shd w:val="clear" w:color="auto" w:fill="D9D9D9" w:themeFill="background1" w:themeFillShade="D9"/>
+          </w:tcPr>
+          <w:p>
+            <w:pPr>
+              <w:spacing w:before="40" w:after="40"/>
+              <w:jc w:val="center"/>
+              <w:rPr>
+                <w:b/>
+              </w:rPr>
+            </w:pPr>
+            <w:r>
+              <w:rPr>
+                <w:b/>
+              </w:rPr>
+              <w:t>Изход</w:t>
+            </w:r>
+          </w:p>
+        </w:tc>
+      </w:tr>
+      <w:tr>
+        <w:trPr>
+          <w:trHeight w:val="430"/>
+        </w:trPr>
+        <w:tc>
+          <w:tcPr>
+            <w:tcW w:w="903" w:type="dxa"/>
+          </w:tcPr>
+          <w:p>
+            <w:pPr>
+              <w:spacing w:before="40" w:after="40"/>
+              <w:rPr>
+                <w:rFonts w:ascii="Consolas" w:hAnsi="Consolas"/>
+                <w:noProof/>
+              </w:rPr>
+            </w:pPr>
+            <w:r>
+              <w:rPr>
+                <w:rFonts w:ascii="Consolas" w:eastAsia="Times New Roman" w:hAnsi="Consolas" w:cs="Courier New"/>
+                <w:iCs/>
+                <w:noProof/>
+                <w:szCs w:val="20"/>
+                <w:lang w:eastAsia="bg-BG"/>
+              </w:rPr>
+              <w:t>9</w:t>
+            </w:r>
+          </w:p>
+        </w:tc>
+        <w:tc>
+          <w:tcPr>
+            <w:tcW w:w="5906" w:type="dxa"/>
+          </w:tcPr>
+          <w:p>
+            <w:pPr>
+              <w:spacing w:before="40" w:after="40"/>
+              <w:rPr>
+                <w:rFonts w:ascii="Consolas" w:hAnsi="Consolas"/>
+                <w:bCs/>
+                <w:noProof/>
+              </w:rPr>
+            </w:pPr>
+            <w:r>
+              <w:rPr>
+                <w:rFonts w:ascii="Consolas" w:hAnsi="Consolas"/>
+                <w:bCs/>
+                <w:noProof/>
+              </w:rPr>
+              <w:t>3</w:t>
+            </w:r>
+          </w:p>
+          <w:p>
+            <w:pPr>
+              <w:spacing w:before="40" w:after="40"/>
+              <w:rPr>
+                <w:rFonts w:ascii="Consolas" w:hAnsi="Consolas"/>
+                <w:bCs/>
+                <w:noProof/>
+              </w:rPr>
+            </w:pPr>
+            <w:r>
+              <w:rPr>
+                <w:rFonts w:ascii="Consolas" w:hAnsi="Consolas"/>
+                <w:bCs/>
+                <w:noProof/>
+              </w:rPr>
+              <w:t>Good bye.</w:t>
+            </w:r>
+          </w:p>
+        </w:tc>
+      </w:tr>
+      <w:tr>
+        <w:trPr>
+          <w:trHeight w:val="581"/>
+        </w:trPr>
+        <w:tc>
+          <w:tcPr>
+            <w:tcW w:w="903" w:type="dxa"/>
+          </w:tcPr>
+          <w:p>
+            <w:pPr>
+              <w:shd w:val="clear" w:color="auto" w:fill="FFFFFF"/>
+              <w:tabs>
+                <w:tab w:val="left" w:pos="916"/>
+                <w:tab w:val="left" w:pos="1832"/>
+                <w:tab w:val="left" w:pos="2748"/>
+                <w:tab w:val="left" w:pos="3664"/>
+                <w:tab w:val="left" w:pos="4580"/>
+                <w:tab w:val="left" w:pos="5496"/>
+                <w:tab w:val="left" w:pos="6412"/>
+                <w:tab w:val="left" w:pos="7328"/>
+                <w:tab w:val="left" w:pos="8244"/>
+                <w:tab w:val="left" w:pos="9160"/>
+                <w:tab w:val="left" w:pos="10076"/>
+                <w:tab w:val="left" w:pos="10992"/>
+                <w:tab w:val="left" w:pos="11908"/>
+                <w:tab w:val="left" w:pos="12824"/>
+                <w:tab w:val="left" w:pos="13740"/>
+                <w:tab w:val="left" w:pos="14656"/>
+              </w:tabs>
+              <w:spacing w:before="40" w:after="40"/>
+              <w:rPr>
+                <w:rFonts w:ascii="Consolas" w:eastAsia="Times New Roman" w:hAnsi="Consolas" w:cs="Courier New"/>
+                <w:iCs/>
+                <w:noProof/>
+                <w:szCs w:val="20"/>
+                <w:lang w:eastAsia="bg-BG"/>
+              </w:rPr>
+            </w:pPr>
+            <w:r>
+              <w:rPr>
+                <w:rFonts w:ascii="Consolas" w:eastAsia="Times New Roman" w:hAnsi="Consolas" w:cs="Courier New"/>
+                <w:iCs/>
+                <w:noProof/>
+                <w:szCs w:val="20"/>
+                <w:lang w:eastAsia="bg-BG"/>
+              </w:rPr>
+              <w:t>-1</w:t>
+            </w:r>
+          </w:p>
+        </w:tc>
+        <w:tc>
+          <w:tcPr>
+            <w:tcW w:w="5906" w:type="dxa"/>
+          </w:tcPr>
+          <w:p>
+            <w:pPr>
+              <w:spacing w:before="40" w:after="40"/>
+              <w:rPr>
+                <w:rFonts w:ascii="Consolas" w:hAnsi="Consolas"/>
+                <w:bCs/>
+                <w:noProof/>
+              </w:rPr>
+            </w:pPr>
+            <w:r>
+              <w:rPr>
+                <w:rFonts w:ascii="Consolas" w:hAnsi="Consolas"/>
+                <w:bCs/>
+                <w:noProof/>
+              </w:rPr>
+              <w:t>Invalid number.</w:t>
+            </w:r>
+          </w:p>
+          <w:p>
+            <w:pPr>
+              <w:spacing w:before="40" w:after="40"/>
+              <w:ind w:left="5040" w:hanging="5040"/>
+              <w:rPr>
+                <w:rFonts w:ascii="Consolas" w:hAnsi="Consolas"/>
+                <w:bCs/>
+                <w:noProof/>
+              </w:rPr>
+            </w:pPr>
+            <w:r>
+              <w:rPr>
+                <w:rFonts w:ascii="Consolas" w:hAnsi="Consolas"/>
+                <w:bCs/>
+                <w:noProof/>
+              </w:rPr>
+              <w:t>Good bye.</w:t>
+            </w:r>
+          </w:p>
+        </w:tc>
+      </w:tr>
+    </w:tbl>
+    <w:p>
+      <w:pPr>
+        <w:pStyle w:val="Heading2"/>
+      </w:pPr>
+      <w:r>
+        <w:t>Въвеждане на числа</w:t>
+      </w:r>
+    </w:p>
+    <w:p>
+      <w:pPr>
+        <w:spacing w:line="240" w:lineRule="auto"/>
+        <w:jc w:val="both"/>
+      </w:pPr>
+      <w:r>
+        <w:t xml:space="preserve">Напишете метод </w:t>
+      </w:r>
+      <w:r>
+        <w:rPr>
+          <w:rFonts w:ascii="Consolas" w:hAnsi="Consolas" w:cs="Consolas"/>
+          <w:b/>
+          <w:bCs/>
+          <w:noProof/>
+        </w:rPr>
+        <w:t>ReadNumber(int start, int end)</w:t>
+      </w:r>
+      <w:r>
+        <w:rPr>
+          <w:b/>
+          <w:bCs/>
+          <w:noProof/>
+        </w:rPr>
+        <w:t xml:space="preserve">, </w:t>
+      </w:r>
+      <w:r>
+        <w:rPr>
+          <w:noProof/>
+        </w:rPr>
+        <w:t>който въвежда числа в обхвата</w:t>
+      </w:r>
+      <w:r>
+        <w:rPr>
+          <w:noProof/>
+        </w:rPr>
+        <w:t xml:space="preserve"> (</w:t>
+      </w:r>
+      <w:r>
+        <w:rPr>
+          <w:b/>
+          <w:bCs/>
+          <w:noProof/>
+        </w:rPr>
+        <w:t>start</w:t>
+      </w:r>
+      <w:r>
+        <w:rPr>
+          <w:b/>
+          <w:bCs/>
+          <w:noProof/>
+        </w:rPr>
+        <w:t>…</w:t>
+      </w:r>
+      <w:r>
+        <w:rPr>
+          <w:b/>
+          <w:bCs/>
+          <w:noProof/>
+        </w:rPr>
+        <w:t>end</w:t>
+      </w:r>
+      <w:r>
+        <w:rPr>
+          <w:noProof/>
+        </w:rPr>
+        <w:t>)</w:t>
+      </w:r>
+      <w:r>
+        <w:rPr>
+          <w:noProof/>
+        </w:rPr>
+        <w:t xml:space="preserve">, включително </w:t>
+      </w:r>
+      <w:r>
+        <w:rPr>
+          <w:b/>
+          <w:bCs/>
+          <w:noProof/>
+        </w:rPr>
+        <w:t xml:space="preserve">start </w:t>
+      </w:r>
+      <w:r>
+        <w:rPr>
+          <w:noProof/>
+        </w:rPr>
+        <w:t>и</w:t>
+      </w:r>
+      <w:r>
+        <w:rPr>
+          <w:b/>
+          <w:bCs/>
+          <w:noProof/>
+        </w:rPr>
+        <w:t xml:space="preserve"> end</w:t>
+      </w:r>
+      <w:r>
+        <w:rPr>
+          <w:noProof/>
+        </w:rPr>
+        <w:t>. Ако няко</w:t>
+      </w:r>
+      <w:r>
+        <w:rPr>
+          <w:noProof/>
+          <w:lang w:val="en-US"/>
+        </w:rPr>
+        <w:t>e</w:t>
+      </w:r>
+      <w:r>
+        <w:rPr>
+          <w:noProof/>
+        </w:rPr>
+        <w:t xml:space="preserve"> от числата е </w:t>
+      </w:r>
+      <w:r>
+        <w:rPr>
+          <w:b/>
+          <w:bCs/>
+          <w:noProof/>
+        </w:rPr>
+        <w:t xml:space="preserve">невалидно </w:t>
+      </w:r>
+      <w:r>
+        <w:rPr>
+          <w:noProof/>
+        </w:rPr>
+        <w:t xml:space="preserve">или е </w:t>
+      </w:r>
+      <w:r>
+        <w:rPr>
+          <w:b/>
+          <w:bCs/>
+          <w:noProof/>
+        </w:rPr>
+        <w:t>текст</w:t>
+      </w:r>
+      <w:r>
+        <w:rPr>
+          <w:noProof/>
+        </w:rPr>
+        <w:t>, метод</w:t>
+      </w:r>
+      <w:r>
+        <w:rPr>
+          <w:noProof/>
+        </w:rPr>
+        <w:t>ът</w:t>
+      </w:r>
+      <w:r>
+        <w:rPr>
+          <w:noProof/>
+        </w:rPr>
+        <w:t xml:space="preserve"> трябва да хвърли </w:t>
+      </w:r>
+      <w:r>
+        <w:rPr>
+          <w:b/>
+          <w:bCs/>
+        </w:rPr>
+        <w:t>изключение</w:t>
+      </w:r>
+      <w:r>
+        <w:rPr>
+          <w:b/>
+          <w:bCs/>
+        </w:rPr>
+        <w:t xml:space="preserve">. </w:t>
+      </w:r>
+      <w:r>
+        <w:t xml:space="preserve">Чрез този метод напишете задача, която въвежда </w:t>
+      </w:r>
+      <w:r>
+        <w:rPr>
+          <w:b/>
+          <w:bCs/>
+        </w:rPr>
+        <w:t>10 числа</w:t>
+      </w:r>
+      <w:r>
+        <w:t xml:space="preserve">: </w:t>
+      </w:r>
+      <w:r>
+        <w:rPr>
+          <w:b/>
+          <w:bCs/>
+        </w:rPr>
+        <w:t>a</w:t>
+      </w:r>
+      <w:r>
+        <w:rPr>
+          <w:b/>
+          <w:bCs/>
+          <w:vertAlign w:val="subscript"/>
+        </w:rPr>
+        <w:t>1</w:t>
+      </w:r>
+      <w:r>
+        <w:rPr>
+          <w:b/>
+          <w:bCs/>
+        </w:rPr>
+        <w:t>, a</w:t>
+      </w:r>
+      <w:r>
+        <w:rPr>
+          <w:b/>
+          <w:bCs/>
+          <w:vertAlign w:val="subscript"/>
+        </w:rPr>
+        <w:t>2</w:t>
+      </w:r>
+      <w:r>
+        <w:rPr>
+          <w:b/>
+          <w:bCs/>
+        </w:rPr>
+        <w:t>, … a</w:t>
+      </w:r>
+      <w:r>
+        <w:rPr>
+          <w:b/>
+          <w:bCs/>
+          <w:vertAlign w:val="subscript"/>
+        </w:rPr>
+        <w:t>10</w:t>
+      </w:r>
+      <w:r>
+        <w:rPr>
+          <w:b/>
+          <w:bCs/>
+        </w:rPr>
+        <w:t>, като 1 &lt; a</w:t>
+      </w:r>
+      <w:r>
+        <w:rPr>
+          <w:b/>
+          <w:bCs/>
+          <w:vertAlign w:val="subscript"/>
+        </w:rPr>
+        <w:t>1</w:t>
+      </w:r>
+      <w:r>
+        <w:rPr>
+          <w:b/>
+          <w:bCs/>
+        </w:rPr>
+        <w:t xml:space="preserve"> &lt; … &lt; a</w:t>
+      </w:r>
+      <w:r>
+        <w:rPr>
+          <w:b/>
+          <w:bCs/>
+          <w:vertAlign w:val="subscript"/>
+        </w:rPr>
+        <w:t>10</w:t>
+      </w:r>
+      <w:r>
+        <w:rPr>
+          <w:b/>
+          <w:bCs/>
+        </w:rPr>
+        <w:t xml:space="preserve"> &lt; 100</w:t>
+      </w:r>
+      <w:r>
+        <w:t>. Ако потребителя</w:t>
+      </w:r>
+      <w:r>
+        <w:t>т</w:t>
+      </w:r>
+      <w:r>
+        <w:t xml:space="preserve"> въведе </w:t>
+      </w:r>
+      <w:r>
+        <w:rPr>
+          <w:b/>
+          <w:bCs/>
+        </w:rPr>
+        <w:t>грешно</w:t>
+      </w:r>
+      <w:r>
+        <w:t xml:space="preserve"> </w:t>
+      </w:r>
+      <w:r>
+        <w:t>число,</w:t>
+      </w:r>
+      <w:r>
+        <w:t xml:space="preserve"> </w:t>
+      </w:r>
+      <w:r>
+        <w:rPr>
+          <w:b/>
+          <w:bCs/>
+        </w:rPr>
+        <w:t>игнорирайте</w:t>
+      </w:r>
+      <w:r>
+        <w:t xml:space="preserve"> го.</w:t>
+      </w:r>
+      <w:r>
+        <w:t xml:space="preserve"> </w:t>
+      </w:r>
+      <w:r>
+        <w:t>П</w:t>
+      </w:r>
+      <w:r>
+        <w:t>родължавайте да</w:t>
+      </w:r>
+      <w:r>
+        <w:t xml:space="preserve"> въвеждате</w:t>
+      </w:r>
+      <w:r>
+        <w:t>,</w:t>
+      </w:r>
+      <w:r>
+        <w:t xml:space="preserve"> докато не станат </w:t>
+      </w:r>
+      <w:r>
+        <w:rPr>
+          <w:b/>
+          <w:bCs/>
+        </w:rPr>
+        <w:t>10 валидни числа</w:t>
+      </w:r>
+      <w:r>
+        <w:t>. Отпечатайте елементите на масива</w:t>
+      </w:r>
+      <w:r>
+        <w:t>,</w:t>
+      </w:r>
+      <w:r>
+        <w:t xml:space="preserve"> разделени със </w:t>
+      </w:r>
+      <w:r>
+        <w:rPr>
+          <w:b/>
+          <w:bCs/>
+        </w:rPr>
+        <w:t>запетая и интервал</w:t>
+      </w:r>
+      <w:r>
+        <w:t>.</w:t>
+      </w:r>
+    </w:p>
+    <w:p>
+      <w:pPr>
+        <w:pStyle w:val="Heading3"/>
+        <w:spacing w:line="240" w:lineRule="auto"/>
+      </w:pPr>
+      <w:r>
+        <w:t>Насоки</w:t>
+      </w:r>
+    </w:p>
+    <w:p>
+      <w:pPr>
+        <w:pStyle w:val="ListParagraph"/>
+        <w:numPr>
+          <w:ilvl w:val="0"/>
+          <w:numId w:val="44"/>
+        </w:numPr>
+        <w:spacing w:line="240" w:lineRule="auto"/>
+      </w:pPr>
+      <w:r>
+        <w:t xml:space="preserve">Когато се въведе </w:t>
+      </w:r>
+      <w:r>
+        <w:rPr>
+          <w:b/>
+          <w:bCs/>
+        </w:rPr>
+        <w:t>грешен</w:t>
+      </w:r>
+      <w:r>
+        <w:t xml:space="preserve"> </w:t>
+      </w:r>
+      <w:r>
+        <w:t>в</w:t>
+      </w:r>
+      <w:r>
+        <w:t xml:space="preserve">ход, отпечатайте </w:t>
+      </w:r>
+      <w:r>
+        <w:t>“</w:t>
+      </w:r>
+      <w:r>
+        <w:rPr>
+          <w:b/>
+          <w:bCs/>
+        </w:rPr>
+        <w:t>Invalid Number!</w:t>
+      </w:r>
+      <w:r>
+        <w:t>”</w:t>
+      </w:r>
+    </w:p>
+    <w:p>
+      <w:pPr>
+        <w:pStyle w:val="ListParagraph"/>
+        <w:numPr>
+          <w:ilvl w:val="0"/>
+          <w:numId w:val="44"/>
+        </w:numPr>
+        <w:spacing w:line="240" w:lineRule="auto"/>
+      </w:pPr>
+      <w:r>
+        <w:t xml:space="preserve">Когато въведете вход с число, което е извън обхвата, отпечатайте </w:t>
+      </w:r>
+      <w:r>
+        <w:t>"</w:t>
+      </w:r>
+      <w:r>
+        <w:rPr>
+          <w:b/>
+          <w:bCs/>
+        </w:rPr>
+        <w:t xml:space="preserve">Your number is not in range </w:t>
+      </w:r>
+      <w:r>
+        <w:rPr>
+          <w:b/>
+          <w:bCs/>
+          <w:noProof/>
+        </w:rPr>
+        <w:t>{даденото число}</w:t>
+      </w:r>
+      <w:r>
+        <w:rPr>
+          <w:b/>
+          <w:bCs/>
+        </w:rPr>
+        <w:t xml:space="preserve"> - 100!</w:t>
+      </w:r>
+      <w:r>
+        <w:t>"</w:t>
+      </w:r>
+    </w:p>
+    <w:p>
+      <w:pPr>
+        <w:pStyle w:val="Heading3"/>
+        <w:spacing w:line="240" w:lineRule="auto"/>
+        <w:rPr>
+          <w:lang w:val="en-US"/>
+        </w:rPr>
+      </w:pPr>
+      <w:r>
+        <w:t>Примери</w:t>
+      </w:r>
+    </w:p>
+    <w:tbl>
+      <w:tblPr>
+        <w:tblStyle w:val="TableGrid"/>
+        <w:tblW w:w="6809" w:type="dxa"/>
+        <w:tblInd w:w="85" w:type="dxa"/>
+        <w:tblCellMar>
+          <w:top w:w="85" w:type="dxa"/>
+          <w:left w:w="142" w:type="dxa"/>
+          <w:bottom w:w="85" w:type="dxa"/>
+          <w:right w:w="142" w:type="dxa"/>
+        </w:tblCellMar>
+        <w:tblLook w:val="04A0" w:firstRow="1" w:lastRow="0" w:firstColumn="1" w:lastColumn="0" w:noHBand="0" w:noVBand="1"/>
+      </w:tblPr>
+      <w:tblGrid>
+        <w:gridCol w:w="1328"/>
+        <w:gridCol w:w="5481"/>
+      </w:tblGrid>
+      <w:tr>
+        <w:trPr>
+          <w:trHeight w:val="150"/>
+        </w:trPr>
+        <w:tc>
+          <w:tcPr>
+            <w:tcW w:w="1328" w:type="dxa"/>
+            <w:shd w:val="clear" w:color="auto" w:fill="D9D9D9" w:themeFill="background1" w:themeFillShade="D9"/>
+          </w:tcPr>
+          <w:p>
+            <w:pPr>
+              <w:spacing w:before="40" w:after="40"/>
+              <w:jc w:val="center"/>
+              <w:rPr>
+                <w:b/>
+              </w:rPr>
+            </w:pPr>
+            <w:r>
+              <w:rPr>
+                <w:b/>
+              </w:rPr>
+              <w:t>Вход</w:t>
+            </w:r>
+          </w:p>
+        </w:tc>
+        <w:tc>
+          <w:tcPr>
+            <w:tcW w:w="5481" w:type="dxa"/>
+            <w:shd w:val="clear" w:color="auto" w:fill="D9D9D9" w:themeFill="background1" w:themeFillShade="D9"/>
+          </w:tcPr>
+          <w:p>
+            <w:pPr>
+              <w:spacing w:before="40" w:after="40"/>
+              <w:jc w:val="center"/>
+              <w:rPr>
+                <w:b/>
+              </w:rPr>
+            </w:pPr>
+            <w:r>
+              <w:rPr>
+                <w:b/>
+              </w:rPr>
+              <w:t>Изход</w:t>
+            </w:r>
+          </w:p>
+        </w:tc>
+      </w:tr>
+      <w:tr>
+        <w:trPr>
+          <w:trHeight w:val="430"/>
+        </w:trPr>
+        <w:tc>
+          <w:tcPr>
+            <w:tcW w:w="1328" w:type="dxa"/>
+          </w:tcPr>
+          <w:p>
+            <w:pPr>
+              <w:spacing w:before="40" w:after="40"/>
+              <w:rPr>
+                <w:rFonts w:ascii="Consolas" w:eastAsia="Times New Roman" w:hAnsi="Consolas" w:cs="Courier New"/>
+                <w:iCs/>
+                <w:noProof/>
+                <w:szCs w:val="20"/>
+                <w:lang w:eastAsia="bg-BG"/>
+              </w:rPr>
+            </w:pPr>
+            <w:r>
+              <w:rPr>
+                <w:rFonts w:ascii="Consolas" w:eastAsia="Times New Roman" w:hAnsi="Consolas" w:cs="Courier New"/>
+                <w:iCs/>
+                <w:noProof/>
+                <w:szCs w:val="20"/>
+                <w:lang w:eastAsia="bg-BG"/>
+              </w:rPr>
+              <w:t>2</w:t>
+            </w:r>
+          </w:p>
+          <w:p>
+            <w:pPr>
+              <w:spacing w:before="40" w:after="40"/>
+              <w:rPr>
+                <w:rFonts w:ascii="Consolas" w:eastAsia="Times New Roman" w:hAnsi="Consolas" w:cs="Courier New"/>
+                <w:iCs/>
+                <w:noProof/>
+                <w:szCs w:val="20"/>
+                <w:lang w:eastAsia="bg-BG"/>
+              </w:rPr>
+            </w:pPr>
+            <w:r>
+              <w:rPr>
+                <w:rFonts w:ascii="Consolas" w:eastAsia="Times New Roman" w:hAnsi="Consolas" w:cs="Courier New"/>
+                <w:iCs/>
+                <w:noProof/>
+                <w:szCs w:val="20"/>
+                <w:lang w:eastAsia="bg-BG"/>
+              </w:rPr>
+              <w:t>3</w:t>
+            </w:r>
+          </w:p>
+          <w:p>
+            <w:pPr>
+              <w:spacing w:before="40" w:after="40"/>
+              <w:rPr>
+                <w:rFonts w:ascii="Consolas" w:eastAsia="Times New Roman" w:hAnsi="Consolas" w:cs="Courier New"/>
+                <w:iCs/>
+                <w:noProof/>
+                <w:szCs w:val="20"/>
+                <w:lang w:eastAsia="bg-BG"/>
+              </w:rPr>
+            </w:pPr>
+            <w:r>
+              <w:rPr>
+                <w:rFonts w:ascii="Consolas" w:eastAsia="Times New Roman" w:hAnsi="Consolas" w:cs="Courier New"/>
+                <w:iCs/>
+                <w:noProof/>
+                <w:szCs w:val="20"/>
+                <w:lang w:eastAsia="bg-BG"/>
+              </w:rPr>
+              <w:t>4</w:t>
+            </w:r>
+          </w:p>
+          <w:p>
+            <w:pPr>
+              <w:spacing w:before="40" w:after="40"/>
+              <w:rPr>
+                <w:rFonts w:ascii="Consolas" w:eastAsia="Times New Roman" w:hAnsi="Consolas" w:cs="Courier New"/>
+                <w:iCs/>
+                <w:noProof/>
+                <w:szCs w:val="20"/>
+                <w:lang w:eastAsia="bg-BG"/>
+              </w:rPr>
+            </w:pPr>
+            <w:r>
+              <w:rPr>
+                <w:rFonts w:ascii="Consolas" w:eastAsia="Times New Roman" w:hAnsi="Consolas" w:cs="Courier New"/>
+                <w:iCs/>
+                <w:noProof/>
+                <w:szCs w:val="20"/>
+                <w:lang w:eastAsia="bg-BG"/>
+              </w:rPr>
+              <w:t>5</w:t>
+            </w:r>
+          </w:p>
+          <w:p>
+            <w:pPr>
+              <w:spacing w:before="40" w:after="40"/>
+              <w:rPr>
+                <w:rFonts w:ascii="Consolas" w:eastAsia="Times New Roman" w:hAnsi="Consolas" w:cs="Courier New"/>
+                <w:iCs/>
+                <w:noProof/>
+                <w:szCs w:val="20"/>
+                <w:lang w:eastAsia="bg-BG"/>
+              </w:rPr>
+            </w:pPr>
+            <w:r>
+              <w:rPr>
+                <w:rFonts w:ascii="Consolas" w:eastAsia="Times New Roman" w:hAnsi="Consolas" w:cs="Courier New"/>
+                <w:iCs/>
+                <w:noProof/>
+                <w:szCs w:val="20"/>
+                <w:lang w:eastAsia="bg-BG"/>
+              </w:rPr>
+              <w:t>6</w:t>
+            </w:r>
+          </w:p>
+          <w:p>
+            <w:pPr>
+              <w:spacing w:before="40" w:after="40"/>
+              <w:rPr>
+                <w:rFonts w:ascii="Consolas" w:eastAsia="Times New Roman" w:hAnsi="Consolas" w:cs="Courier New"/>
+                <w:iCs/>
+                <w:noProof/>
+                <w:szCs w:val="20"/>
+                <w:lang w:eastAsia="bg-BG"/>
+              </w:rPr>
+            </w:pPr>
+            <w:r>
+              <w:rPr>
+                <w:rFonts w:ascii="Consolas" w:eastAsia="Times New Roman" w:hAnsi="Consolas" w:cs="Courier New"/>
+                <w:iCs/>
+                <w:noProof/>
+                <w:szCs w:val="20"/>
+                <w:lang w:eastAsia="bg-BG"/>
+              </w:rPr>
+              <w:t>7</w:t>
+            </w:r>
+          </w:p>
+          <w:p>
+            <w:pPr>
+              <w:spacing w:before="40" w:after="40"/>
+              <w:rPr>
+                <w:rFonts w:ascii="Consolas" w:eastAsia="Times New Roman" w:hAnsi="Consolas" w:cs="Courier New"/>
+                <w:iCs/>
+                <w:noProof/>
+                <w:szCs w:val="20"/>
+                <w:lang w:eastAsia="bg-BG"/>
+              </w:rPr>
+            </w:pPr>
+            <w:r>
+              <w:rPr>
+                <w:rFonts w:ascii="Consolas" w:eastAsia="Times New Roman" w:hAnsi="Consolas" w:cs="Courier New"/>
+                <w:iCs/>
+                <w:noProof/>
+                <w:szCs w:val="20"/>
+                <w:lang w:eastAsia="bg-BG"/>
+              </w:rPr>
+              <w:t>8</w:t>
+            </w:r>
+          </w:p>
+          <w:p>
+            <w:pPr>
+              <w:spacing w:before="40" w:after="40"/>
+              <w:rPr>
+                <w:rFonts w:ascii="Consolas" w:eastAsia="Times New Roman" w:hAnsi="Consolas" w:cs="Courier New"/>
+                <w:iCs/>
+                <w:noProof/>
+                <w:szCs w:val="20"/>
+                <w:lang w:eastAsia="bg-BG"/>
+              </w:rPr>
+            </w:pPr>
+            <w:r>
+              <w:rPr>
+                <w:rFonts w:ascii="Consolas" w:eastAsia="Times New Roman" w:hAnsi="Consolas" w:cs="Courier New"/>
+                <w:iCs/>
+                <w:noProof/>
+                <w:szCs w:val="20"/>
+                <w:lang w:eastAsia="bg-BG"/>
+              </w:rPr>
+              <w:t>9</w:t>
+            </w:r>
+          </w:p>
+          <w:p>
+            <w:pPr>
+              <w:spacing w:before="40" w:after="40"/>
+              <w:rPr>
+                <w:rFonts w:ascii="Consolas" w:eastAsia="Times New Roman" w:hAnsi="Consolas" w:cs="Courier New"/>
+                <w:iCs/>
+                <w:noProof/>
+                <w:szCs w:val="20"/>
+                <w:lang w:eastAsia="bg-BG"/>
+              </w:rPr>
+            </w:pPr>
+            <w:r>
+              <w:rPr>
+                <w:rFonts w:ascii="Consolas" w:eastAsia="Times New Roman" w:hAnsi="Consolas" w:cs="Courier New"/>
+                <w:iCs/>
+                <w:noProof/>
+                <w:szCs w:val="20"/>
+                <w:lang w:eastAsia="bg-BG"/>
+              </w:rPr>
+              <w:t>10</w:t>
+            </w:r>
+          </w:p>
+          <w:p>
+            <w:pPr>
+              <w:spacing w:before="40" w:after="40"/>
+              <w:rPr>
+                <w:rFonts w:ascii="Consolas" w:hAnsi="Consolas"/>
+                <w:noProof/>
+              </w:rPr>
+            </w:pPr>
+            <w:r>
+              <w:rPr>
+                <w:rFonts w:ascii="Consolas" w:eastAsia="Times New Roman" w:hAnsi="Consolas" w:cs="Courier New"/>
+                <w:iCs/>
+                <w:noProof/>
+                <w:szCs w:val="20"/>
+                <w:lang w:eastAsia="bg-BG"/>
+              </w:rPr>
+              <w:t>11</w:t>
+            </w:r>
+          </w:p>
+        </w:tc>
+        <w:tc>
+          <w:tcPr>
+            <w:tcW w:w="5481" w:type="dxa"/>
+          </w:tcPr>
+          <w:p>
+            <w:pPr>
+              <w:spacing w:before="40" w:after="40"/>
+              <w:rPr>
+                <w:rFonts w:ascii="Consolas" w:hAnsi="Consolas"/>
+                <w:bCs/>
+                <w:noProof/>
+              </w:rPr>
+            </w:pPr>
+            <w:r>
+              <w:rPr>
+                <w:rFonts w:ascii="Consolas" w:hAnsi="Consolas"/>
+                <w:bCs/>
+                <w:noProof/>
+              </w:rPr>
+              <w:t>2, 3, 4, 5, 6, 7, 8, 9, 10, 11</w:t>
+            </w:r>
+          </w:p>
+        </w:tc>
+      </w:tr>
+    </w:tbl>
+    <w:p/>
+    <w:tbl>
+      <w:tblPr>
+        <w:tblStyle w:val="TableGrid"/>
         <w:tblW w:w="6809" w:type="dxa"/>
         <w:tblInd w:w="85" w:type="dxa"/>
         <w:tblCellMar>
@@ -166,123 +1186,6 @@
         <w:gridCol w:w="707"/>
         <w:gridCol w:w="6102"/>
       </w:tblGrid>
-      <w:tr>
-        <w:trPr>
-          <w:trHeight w:val="150"/>
-        </w:trPr>
-        <w:tc>
-          <w:tcPr>
-            <w:tcW w:w="707" w:type="dxa"/>
-            <w:shd w:val="clear" w:color="auto" w:fill="D9D9D9" w:themeFill="background1" w:themeFillShade="D9"/>
-          </w:tcPr>
-          <w:p>
-            <w:pPr>
-              <w:spacing w:before="40" w:after="40"/>
-              <w:jc w:val="center"/>
-              <w:rPr>
-                <w:b/>
-              </w:rPr>
-            </w:pPr>
-            <w:r>
-              <w:rPr>
-                <w:b/>
-              </w:rPr>
-              <w:t>Вход</w:t>
-            </w:r>
-          </w:p>
-        </w:tc>
-        <w:tc>
-          <w:tcPr>
-            <w:tcW w:w="6102" w:type="dxa"/>
-            <w:shd w:val="clear" w:color="auto" w:fill="D9D9D9" w:themeFill="background1" w:themeFillShade="D9"/>
-          </w:tcPr>
-          <w:p>
-            <w:pPr>
-              <w:spacing w:before="40" w:after="40"/>
-              <w:jc w:val="center"/>
-              <w:rPr>
-                <w:b/>
-              </w:rPr>
-            </w:pPr>
-            <w:r>
-              <w:rPr>
-                <w:b/>
-              </w:rPr>
-              <w:t>Изход</w:t>
-            </w:r>
-          </w:p>
-        </w:tc>
-      </w:tr>
-      <w:tr>
-        <w:trPr>
-          <w:trHeight w:val="430"/>
-        </w:trPr>
-        <w:tc>
-          <w:tcPr>
-            <w:tcW w:w="707" w:type="dxa"/>
-          </w:tcPr>
-          <w:p>
-            <w:pPr>
-              <w:spacing w:before="40" w:after="40"/>
-              <w:rPr>
-                <w:rFonts w:ascii="Consolas" w:hAnsi="Consolas"/>
-                <w:noProof/>
-              </w:rPr>
-            </w:pPr>
-            <w:r>
-              <w:rPr>
-                <w:rFonts w:ascii="Consolas" w:eastAsia="Times New Roman" w:hAnsi="Consolas" w:cs="Courier New"/>
-                <w:iCs/>
-                <w:noProof/>
-                <w:szCs w:val="20"/>
-                <w:lang w:eastAsia="bg-BG"/>
-              </w:rPr>
-              <w:t>9</w:t>
-            </w:r>
-          </w:p>
-        </w:tc>
-        <w:tc>
-          <w:tcPr>
-            <w:tcW w:w="6102" w:type="dxa"/>
-          </w:tcPr>
-          <w:p>
-            <w:pPr>
-              <w:spacing w:before="40" w:after="40"/>
-              <w:rPr>
-                <w:rFonts w:ascii="Consolas" w:hAnsi="Consolas"/>
-                <w:bCs/>
-                <w:noProof/>
-              </w:rPr>
-            </w:pPr>
-            <w:r>
-              <w:rPr>
-                <w:rFonts w:ascii="Consolas" w:hAnsi="Consolas"/>
-                <w:bCs/>
-                <w:noProof/>
-              </w:rPr>
-              <w:t>3</w:t>
-            </w:r>
-          </w:p>
-          <w:p>
-            <w:pPr>
-              <w:spacing w:before="40" w:after="40"/>
-              <w:rPr>
-                <w:rFonts w:ascii="Consolas" w:hAnsi="Consolas"/>
-                <w:bCs/>
-                <w:noProof/>
-              </w:rPr>
-            </w:pPr>
-            <w:r>
-              <w:rPr>
-                <w:rFonts w:ascii="Consolas" w:hAnsi="Consolas"/>
-                <w:bCs/>
-                <w:noProof/>
-              </w:rPr>
-              <w:t>Good bye.</w:t>
-            </w:r>
-          </w:p>
-        </w:tc>
-      </w:tr>
       <w:tr>
         <w:trPr>
           <w:trHeight w:val="581"/>
@@ -327,749 +1230,10 @@
                 <w:iCs/>
                 <w:noProof/>
                 <w:szCs w:val="20"/>
-                <w:lang w:eastAsia="bg-BG"/>
-              </w:rPr>
-              <w:t>-1</w:t>
-            </w:r>
-          </w:p>
-        </w:tc>
-        <w:tc>
-          <w:tcPr>
-            <w:tcW w:w="6102" w:type="dxa"/>
-          </w:tcPr>
-          <w:p>
-            <w:pPr>
-              <w:spacing w:before="40" w:after="40"/>
-              <w:rPr>
-                <w:rFonts w:ascii="Consolas" w:hAnsi="Consolas"/>
-                <w:bCs/>
-                <w:noProof/>
-              </w:rPr>
-            </w:pPr>
-            <w:r>
-              <w:rPr>
-                <w:rFonts w:ascii="Consolas" w:hAnsi="Consolas"/>
-                <w:bCs/>
-                <w:noProof/>
-              </w:rPr>
-              <w:t>Invalid number.</w:t>
-            </w:r>
-          </w:p>
-          <w:p>
-            <w:pPr>
-              <w:spacing w:before="40" w:after="40"/>
-              <w:ind w:left="5040" w:hanging="5040"/>
-              <w:rPr>
-                <w:rFonts w:ascii="Consolas" w:hAnsi="Consolas"/>
-                <w:bCs/>
-                <w:noProof/>
-              </w:rPr>
-            </w:pPr>
-            <w:r>
-              <w:rPr>
-                <w:rFonts w:ascii="Consolas" w:hAnsi="Consolas"/>
-                <w:bCs/>
-                <w:noProof/>
-              </w:rPr>
-              <w:t>Good bye.</w:t>
-            </w:r>
-          </w:p>
-        </w:tc>
-      </w:tr>
-    </w:tbl>
-    <w:p>
-      <w:pPr>
-        <w:pStyle w:val="2"/>
-      </w:pPr>
-      <w:r>
-        <w:t>Въвеждане на числа</w:t>
-      </w:r>
-    </w:p>
-    <w:p>
-      <w:pPr>
-        <w:spacing w:line="240" w:lineRule="auto"/>
-        <w:jc w:val="both"/>
-      </w:pPr>
-      <w:r>
-        <w:t xml:space="preserve">Напишете метод </w:t>
-      </w:r>
-      <w:r>
-        <w:rPr>
-          <w:b/>
-          <w:bCs/>
-          <w:noProof/>
-        </w:rPr>
-        <w:t xml:space="preserve">ReadNumber(int start, int end), </w:t>
-      </w:r>
-      <w:r>
-        <w:rPr>
-          <w:noProof/>
-        </w:rPr>
-        <w:t>който въвежда числа в обхвата</w:t>
-      </w:r>
-      <w:r>
-        <w:rPr>
-          <w:noProof/>
-        </w:rPr>
-        <w:t xml:space="preserve"> (</w:t>
-      </w:r>
-      <w:r>
-        <w:rPr>
-          <w:b/>
-          <w:bCs/>
-          <w:noProof/>
-        </w:rPr>
-        <w:t>start..end</w:t>
-      </w:r>
-      <w:r>
-        <w:rPr>
-          <w:noProof/>
-        </w:rPr>
-        <w:t>)</w:t>
-      </w:r>
-      <w:r>
-        <w:rPr>
-          <w:noProof/>
-        </w:rPr>
-        <w:t xml:space="preserve">, включително </w:t>
-      </w:r>
-      <w:r>
-        <w:rPr>
-          <w:b/>
-          <w:bCs/>
-          <w:noProof/>
-        </w:rPr>
-        <w:t>start и end</w:t>
-      </w:r>
-      <w:r>
-        <w:rPr>
-          <w:noProof/>
-        </w:rPr>
-        <w:t xml:space="preserve">. Ако някои от числата е </w:t>
-      </w:r>
-      <w:r>
-        <w:rPr>
-          <w:b/>
-          <w:bCs/>
-          <w:noProof/>
-        </w:rPr>
-        <w:t xml:space="preserve">невалидно </w:t>
-      </w:r>
-      <w:r>
-        <w:rPr>
-          <w:noProof/>
-        </w:rPr>
-        <w:t xml:space="preserve">или е </w:t>
-      </w:r>
-      <w:r>
-        <w:rPr>
-          <w:b/>
-          <w:bCs/>
-          <w:noProof/>
-        </w:rPr>
-        <w:t>текст</w:t>
-      </w:r>
-      <w:r>
-        <w:rPr>
-          <w:noProof/>
-        </w:rPr>
-        <w:t xml:space="preserve">, метода трябва да хвърли </w:t>
-      </w:r>
-      <w:r>
-        <w:rPr>
-          <w:b/>
-          <w:bCs/>
-        </w:rPr>
-        <w:t xml:space="preserve">exception. </w:t>
-      </w:r>
-      <w:r>
-        <w:t xml:space="preserve">Чрез този метод напишете задача, която въвежда </w:t>
-      </w:r>
-      <w:r>
-        <w:rPr>
-          <w:b/>
-          <w:bCs/>
-        </w:rPr>
-        <w:t>10 числа</w:t>
-      </w:r>
-      <w:r>
-        <w:t xml:space="preserve">: </w:t>
-      </w:r>
-      <w:r>
-        <w:rPr>
-          <w:b/>
-          <w:bCs/>
-        </w:rPr>
-        <w:t>a</w:t>
-      </w:r>
-      <w:r>
-        <w:rPr>
-          <w:b/>
-          <w:bCs/>
-          <w:vertAlign w:val="subscript"/>
-        </w:rPr>
-        <w:t>1</w:t>
-      </w:r>
-      <w:r>
-        <w:rPr>
-          <w:b/>
-          <w:bCs/>
-        </w:rPr>
-        <w:t>, a</w:t>
-      </w:r>
-      <w:r>
-        <w:rPr>
-          <w:b/>
-          <w:bCs/>
-          <w:vertAlign w:val="subscript"/>
-        </w:rPr>
-        <w:t>2</w:t>
-      </w:r>
-      <w:r>
-        <w:rPr>
-          <w:b/>
-          <w:bCs/>
-        </w:rPr>
-        <w:t>, … a</w:t>
-      </w:r>
-      <w:r>
-        <w:rPr>
-          <w:b/>
-          <w:bCs/>
-          <w:vertAlign w:val="subscript"/>
-        </w:rPr>
-        <w:t>10</w:t>
-      </w:r>
-      <w:r>
-        <w:rPr>
-          <w:b/>
-          <w:bCs/>
-        </w:rPr>
-        <w:t>, като 1 &lt; a</w:t>
-      </w:r>
-      <w:r>
-        <w:rPr>
-          <w:b/>
-          <w:bCs/>
-          <w:vertAlign w:val="subscript"/>
-        </w:rPr>
-        <w:t>1</w:t>
-      </w:r>
-      <w:r>
-        <w:rPr>
-          <w:b/>
-          <w:bCs/>
-        </w:rPr>
-        <w:t xml:space="preserve"> &lt; … &lt; a</w:t>
-      </w:r>
-      <w:r>
-        <w:rPr>
-          <w:b/>
-          <w:bCs/>
-          <w:vertAlign w:val="subscript"/>
-        </w:rPr>
-        <w:t>10</w:t>
-      </w:r>
-      <w:r>
-        <w:rPr>
-          <w:b/>
-          <w:bCs/>
-        </w:rPr>
-        <w:t xml:space="preserve"> &lt; 100</w:t>
-      </w:r>
-      <w:r>
-        <w:t>. Ако потребителя въведе грешно</w:t>
-      </w:r>
-      <w:r>
-        <w:t xml:space="preserve"> </w:t>
-      </w:r>
-      <w:r>
-        <w:t>число,</w:t>
-      </w:r>
-      <w:r>
-        <w:t xml:space="preserve"> </w:t>
-      </w:r>
-      <w:r>
-        <w:t>игнорирайте</w:t>
-      </w:r>
-      <w:r>
-        <w:t xml:space="preserve"> го.</w:t>
-      </w:r>
-      <w:r>
-        <w:t xml:space="preserve"> </w:t>
-      </w:r>
-      <w:r>
-        <w:t>П</w:t>
-      </w:r>
-      <w:r>
-        <w:t>родължавайте да</w:t>
-      </w:r>
-      <w:r>
-        <w:t xml:space="preserve"> въвеждате докато не станат 10 валидни числа</w:t>
-      </w:r>
-      <w:r>
-        <w:t>. Отпечатайте елементите на масива разделени със запетая и интервал.</w:t>
-      </w:r>
-    </w:p>
-    <w:p>
-      <w:pPr>
-        <w:pStyle w:val="3"/>
-        <w:spacing w:line="240" w:lineRule="auto"/>
-      </w:pPr>
-      <w:r>
-        <w:t>Насоки</w:t>
-      </w:r>
-    </w:p>
-    <w:p>
-      <w:pPr>
-        <w:pStyle w:val="ac"/>
-        <w:numPr>
-          <w:ilvl w:val="0"/>
-          <w:numId w:val="44"/>
-        </w:numPr>
-        <w:spacing w:line="240" w:lineRule="auto"/>
-      </w:pPr>
-      <w:r>
-        <w:t xml:space="preserve">Когато се въведе грешен </w:t>
-      </w:r>
-      <w:r>
-        <w:t>в</w:t>
-      </w:r>
-      <w:r>
-        <w:t xml:space="preserve">ход, отпечатайте </w:t>
-      </w:r>
-      <w:r>
-        <w:t>“</w:t>
-      </w:r>
-      <w:r>
-        <w:rPr>
-          <w:b/>
-          <w:bCs/>
-        </w:rPr>
-        <w:t>Invalid Number!</w:t>
-      </w:r>
-      <w:r>
-        <w:t>”</w:t>
-      </w:r>
-    </w:p>
-    <w:p>
-      <w:pPr>
-        <w:pStyle w:val="ac"/>
-        <w:numPr>
-          <w:ilvl w:val="0"/>
-          <w:numId w:val="44"/>
-        </w:numPr>
-        <w:spacing w:line="240" w:lineRule="auto"/>
-      </w:pPr>
-      <w:r>
-        <w:t xml:space="preserve">Когато въведете вход с число, което е извън обхвата, отпечатайте </w:t>
-      </w:r>
-      <w:r>
-        <w:t>"</w:t>
-      </w:r>
-      <w:r>
-        <w:rPr>
-          <w:b/>
-          <w:bCs/>
-        </w:rPr>
-        <w:t xml:space="preserve">Your number is not in range </w:t>
-      </w:r>
-      <w:r>
-        <w:rPr>
-          <w:b/>
-          <w:bCs/>
-          <w:noProof/>
-        </w:rPr>
-        <w:t>{даденото число}</w:t>
-      </w:r>
-      <w:r>
-        <w:rPr>
-          <w:b/>
-          <w:bCs/>
-        </w:rPr>
-        <w:t xml:space="preserve"> - 100!</w:t>
-      </w:r>
-      <w:r>
-        <w:t>"</w:t>
-      </w:r>
-    </w:p>
-    <w:p>
-      <w:pPr>
-        <w:pStyle w:val="3"/>
-        <w:spacing w:line="240" w:lineRule="auto"/>
-        <w:rPr>
-          <w:lang w:val="en-US"/>
-        </w:rPr>
-      </w:pPr>
-      <w:r>
-        <w:t>Примери</w:t>
-      </w:r>
-      <w:r>
-        <w:br w:type="page"/>
-      </w:r>
-    </w:p>
-    <w:tbl>
-      <w:tblPr>
-        <w:tblStyle w:val="af"/>
-        <w:tblW w:w="6809" w:type="dxa"/>
-        <w:tblInd w:w="85" w:type="dxa"/>
-        <w:tblCellMar>
-          <w:top w:w="57" w:type="dxa"/>
-          <w:left w:w="85" w:type="dxa"/>
-          <w:bottom w:w="57" w:type="dxa"/>
-          <w:right w:w="85" w:type="dxa"/>
-        </w:tblCellMar>
-        <w:tblLook w:val="04A0" w:firstRow="1" w:lastRow="0" w:firstColumn="1" w:lastColumn="0" w:noHBand="0" w:noVBand="1"/>
-      </w:tblPr>
-      <w:tblGrid>
-        <w:gridCol w:w="707"/>
-        <w:gridCol w:w="6102"/>
-      </w:tblGrid>
-      <w:tr>
-        <w:trPr>
-          <w:trHeight w:val="150"/>
-        </w:trPr>
-        <w:tc>
-          <w:tcPr>
-            <w:tcW w:w="707" w:type="dxa"/>
-            <w:shd w:val="clear" w:color="auto" w:fill="D9D9D9" w:themeFill="background1" w:themeFillShade="D9"/>
-          </w:tcPr>
-          <w:p>
-            <w:pPr>
-              <w:spacing w:before="40" w:after="40"/>
-              <w:jc w:val="center"/>
-              <w:rPr>
-                <w:b/>
-              </w:rPr>
-            </w:pPr>
-            <w:r>
-              <w:rPr>
-                <w:b/>
-              </w:rPr>
-              <w:lastRenderedPageBreak/>
-              <w:t>Вход</w:t>
-            </w:r>
-          </w:p>
-        </w:tc>
-        <w:tc>
-          <w:tcPr>
-            <w:tcW w:w="6102" w:type="dxa"/>
-            <w:shd w:val="clear" w:color="auto" w:fill="D9D9D9" w:themeFill="background1" w:themeFillShade="D9"/>
-          </w:tcPr>
-          <w:p>
-            <w:pPr>
-              <w:spacing w:before="40" w:after="40"/>
-              <w:jc w:val="center"/>
-              <w:rPr>
-                <w:b/>
-              </w:rPr>
-            </w:pPr>
-            <w:r>
-              <w:rPr>
-                <w:b/>
-              </w:rPr>
-              <w:t>Изход</w:t>
-            </w:r>
-          </w:p>
-        </w:tc>
-      </w:tr>
-      <w:tr>
-        <w:trPr>
-          <w:trHeight w:val="430"/>
-        </w:trPr>
-        <w:tc>
-          <w:tcPr>
-            <w:tcW w:w="707" w:type="dxa"/>
-          </w:tcPr>
-          <w:p>
-            <w:pPr>
-              <w:spacing w:before="40" w:after="40"/>
-              <w:rPr>
-                <w:rFonts w:ascii="Consolas" w:eastAsia="Times New Roman" w:hAnsi="Consolas" w:cs="Courier New"/>
-                <w:iCs/>
-                <w:noProof/>
-                <w:szCs w:val="20"/>
-                <w:lang w:eastAsia="bg-BG"/>
-              </w:rPr>
-            </w:pPr>
-            <w:r>
-              <w:rPr>
-                <w:rFonts w:ascii="Consolas" w:eastAsia="Times New Roman" w:hAnsi="Consolas" w:cs="Courier New"/>
-                <w:iCs/>
-                <w:noProof/>
-                <w:szCs w:val="20"/>
-                <w:lang w:eastAsia="bg-BG"/>
-              </w:rPr>
-              <w:t>2</w:t>
-            </w:r>
-          </w:p>
-          <w:p>
-            <w:pPr>
-              <w:spacing w:before="40" w:after="40"/>
-              <w:rPr>
-                <w:rFonts w:ascii="Consolas" w:eastAsia="Times New Roman" w:hAnsi="Consolas" w:cs="Courier New"/>
-                <w:iCs/>
-                <w:noProof/>
-                <w:szCs w:val="20"/>
-                <w:lang w:eastAsia="bg-BG"/>
-              </w:rPr>
-            </w:pPr>
-            <w:r>
-              <w:rPr>
-                <w:rFonts w:ascii="Consolas" w:eastAsia="Times New Roman" w:hAnsi="Consolas" w:cs="Courier New"/>
-                <w:iCs/>
-                <w:noProof/>
-                <w:szCs w:val="20"/>
-                <w:lang w:eastAsia="bg-BG"/>
-              </w:rPr>
-              <w:t>3</w:t>
-            </w:r>
-          </w:p>
-          <w:p>
-            <w:pPr>
-              <w:spacing w:before="40" w:after="40"/>
-              <w:rPr>
-                <w:rFonts w:ascii="Consolas" w:eastAsia="Times New Roman" w:hAnsi="Consolas" w:cs="Courier New"/>
-                <w:iCs/>
-                <w:noProof/>
-                <w:szCs w:val="20"/>
-                <w:lang w:eastAsia="bg-BG"/>
-              </w:rPr>
-            </w:pPr>
-            <w:r>
-              <w:rPr>
-                <w:rFonts w:ascii="Consolas" w:eastAsia="Times New Roman" w:hAnsi="Consolas" w:cs="Courier New"/>
-                <w:iCs/>
-                <w:noProof/>
-                <w:szCs w:val="20"/>
-                <w:lang w:eastAsia="bg-BG"/>
-              </w:rPr>
-              <w:t>4</w:t>
-            </w:r>
-          </w:p>
-          <w:p>
-            <w:pPr>
-              <w:spacing w:before="40" w:after="40"/>
-              <w:rPr>
-                <w:rFonts w:ascii="Consolas" w:eastAsia="Times New Roman" w:hAnsi="Consolas" w:cs="Courier New"/>
-                <w:iCs/>
-                <w:noProof/>
-                <w:szCs w:val="20"/>
-                <w:lang w:eastAsia="bg-BG"/>
-              </w:rPr>
-            </w:pPr>
-            <w:r>
-              <w:rPr>
-                <w:rFonts w:ascii="Consolas" w:eastAsia="Times New Roman" w:hAnsi="Consolas" w:cs="Courier New"/>
-                <w:iCs/>
-                <w:noProof/>
-                <w:szCs w:val="20"/>
-                <w:lang w:eastAsia="bg-BG"/>
-              </w:rPr>
-              <w:t>5</w:t>
-            </w:r>
-          </w:p>
-          <w:p>
-            <w:pPr>
-              <w:spacing w:before="40" w:after="40"/>
-              <w:rPr>
-                <w:rFonts w:ascii="Consolas" w:eastAsia="Times New Roman" w:hAnsi="Consolas" w:cs="Courier New"/>
-                <w:iCs/>
-                <w:noProof/>
-                <w:szCs w:val="20"/>
-                <w:lang w:eastAsia="bg-BG"/>
-              </w:rPr>
-            </w:pPr>
-            <w:r>
-              <w:rPr>
-                <w:rFonts w:ascii="Consolas" w:eastAsia="Times New Roman" w:hAnsi="Consolas" w:cs="Courier New"/>
-                <w:iCs/>
-                <w:noProof/>
-                <w:szCs w:val="20"/>
-                <w:lang w:eastAsia="bg-BG"/>
-              </w:rPr>
-              <w:t>6</w:t>
-            </w:r>
-          </w:p>
-          <w:p>
-            <w:pPr>
-              <w:spacing w:before="40" w:after="40"/>
-              <w:rPr>
-                <w:rFonts w:ascii="Consolas" w:eastAsia="Times New Roman" w:hAnsi="Consolas" w:cs="Courier New"/>
-                <w:iCs/>
-                <w:noProof/>
-                <w:szCs w:val="20"/>
-                <w:lang w:eastAsia="bg-BG"/>
-              </w:rPr>
-            </w:pPr>
-            <w:r>
-              <w:rPr>
-                <w:rFonts w:ascii="Consolas" w:eastAsia="Times New Roman" w:hAnsi="Consolas" w:cs="Courier New"/>
-                <w:iCs/>
-                <w:noProof/>
-                <w:szCs w:val="20"/>
-                <w:lang w:eastAsia="bg-BG"/>
-              </w:rPr>
-              <w:t>7</w:t>
-            </w:r>
-          </w:p>
-          <w:p>
-            <w:pPr>
-              <w:spacing w:before="40" w:after="40"/>
-              <w:rPr>
-                <w:rFonts w:ascii="Consolas" w:eastAsia="Times New Roman" w:hAnsi="Consolas" w:cs="Courier New"/>
-                <w:iCs/>
-                <w:noProof/>
-                <w:szCs w:val="20"/>
-                <w:lang w:eastAsia="bg-BG"/>
-              </w:rPr>
-            </w:pPr>
-            <w:r>
-              <w:rPr>
-                <w:rFonts w:ascii="Consolas" w:eastAsia="Times New Roman" w:hAnsi="Consolas" w:cs="Courier New"/>
-                <w:iCs/>
-                <w:noProof/>
-                <w:szCs w:val="20"/>
-                <w:lang w:eastAsia="bg-BG"/>
-              </w:rPr>
-              <w:t>8</w:t>
-            </w:r>
-          </w:p>
-          <w:p>
-            <w:pPr>
-              <w:spacing w:before="40" w:after="40"/>
-              <w:rPr>
-                <w:rFonts w:ascii="Consolas" w:eastAsia="Times New Roman" w:hAnsi="Consolas" w:cs="Courier New"/>
-                <w:iCs/>
-                <w:noProof/>
-                <w:szCs w:val="20"/>
-                <w:lang w:eastAsia="bg-BG"/>
-              </w:rPr>
-            </w:pPr>
-            <w:r>
-              <w:rPr>
-                <w:rFonts w:ascii="Consolas" w:eastAsia="Times New Roman" w:hAnsi="Consolas" w:cs="Courier New"/>
-                <w:iCs/>
-                <w:noProof/>
-                <w:szCs w:val="20"/>
-                <w:lang w:eastAsia="bg-BG"/>
-              </w:rPr>
-              <w:t>9</w:t>
-            </w:r>
-          </w:p>
-          <w:p>
-            <w:pPr>
-              <w:spacing w:before="40" w:after="40"/>
-              <w:rPr>
-                <w:rFonts w:ascii="Consolas" w:eastAsia="Times New Roman" w:hAnsi="Consolas" w:cs="Courier New"/>
-                <w:iCs/>
-                <w:noProof/>
-                <w:szCs w:val="20"/>
-                <w:lang w:eastAsia="bg-BG"/>
-              </w:rPr>
-            </w:pPr>
-            <w:r>
-              <w:rPr>
-                <w:rFonts w:ascii="Consolas" w:eastAsia="Times New Roman" w:hAnsi="Consolas" w:cs="Courier New"/>
-                <w:iCs/>
-                <w:noProof/>
-                <w:szCs w:val="20"/>
-                <w:lang w:eastAsia="bg-BG"/>
-              </w:rPr>
-              <w:t>10</w:t>
-            </w:r>
-          </w:p>
-          <w:p>
-            <w:pPr>
-              <w:spacing w:before="40" w:after="40"/>
-              <w:rPr>
-                <w:rFonts w:ascii="Consolas" w:hAnsi="Consolas"/>
-                <w:noProof/>
-              </w:rPr>
-            </w:pPr>
-            <w:r>
-              <w:rPr>
-                <w:rFonts w:ascii="Consolas" w:eastAsia="Times New Roman" w:hAnsi="Consolas" w:cs="Courier New"/>
-                <w:iCs/>
-                <w:noProof/>
-                <w:szCs w:val="20"/>
-                <w:lang w:eastAsia="bg-BG"/>
-              </w:rPr>
-              <w:t>11</w:t>
-            </w:r>
-          </w:p>
-        </w:tc>
-        <w:tc>
-          <w:tcPr>
-            <w:tcW w:w="6102" w:type="dxa"/>
-          </w:tcPr>
-          <w:p>
-            <w:pPr>
-              <w:spacing w:before="40" w:after="40"/>
-              <w:rPr>
-                <w:rFonts w:ascii="Consolas" w:hAnsi="Consolas"/>
-                <w:bCs/>
-                <w:noProof/>
-              </w:rPr>
-            </w:pPr>
-            <w:r>
-              <w:rPr>
-                <w:rFonts w:ascii="Consolas" w:hAnsi="Consolas"/>
-                <w:bCs/>
-                <w:noProof/>
-              </w:rPr>
-              <w:t>2, 3, 4, 5, 6, 7, 8, 9, 10, 11</w:t>
-            </w:r>
-          </w:p>
-        </w:tc>
-      </w:tr>
-      <w:tr>
-        <w:trPr>
-          <w:trHeight w:val="581"/>
-        </w:trPr>
-        <w:tc>
-          <w:tcPr>
-            <w:tcW w:w="707" w:type="dxa"/>
-          </w:tcPr>
-          <w:p>
-            <w:pPr>
-              <w:shd w:val="clear" w:color="auto" w:fill="FFFFFF"/>
-              <w:tabs>
-                <w:tab w:val="left" w:pos="916"/>
-                <w:tab w:val="left" w:pos="1832"/>
-                <w:tab w:val="left" w:pos="2748"/>
-                <w:tab w:val="left" w:pos="3664"/>
-                <w:tab w:val="left" w:pos="4580"/>
-                <w:tab w:val="left" w:pos="5496"/>
-                <w:tab w:val="left" w:pos="6412"/>
-                <w:tab w:val="left" w:pos="7328"/>
-                <w:tab w:val="left" w:pos="8244"/>
-                <w:tab w:val="left" w:pos="9160"/>
-                <w:tab w:val="left" w:pos="10076"/>
-                <w:tab w:val="left" w:pos="10992"/>
-                <w:tab w:val="left" w:pos="11908"/>
-                <w:tab w:val="left" w:pos="12824"/>
-                <w:tab w:val="left" w:pos="13740"/>
-                <w:tab w:val="left" w:pos="14656"/>
-              </w:tabs>
-              <w:spacing w:before="40" w:after="40"/>
-              <w:rPr>
-                <w:rFonts w:ascii="Consolas" w:eastAsia="Times New Roman" w:hAnsi="Consolas" w:cs="Courier New"/>
-                <w:iCs/>
-                <w:noProof/>
-                <w:szCs w:val="20"/>
-                <w:lang w:eastAsia="bg-BG"/>
-              </w:rPr>
-            </w:pPr>
-            <w:r>
-              <w:rPr>
-                <w:rFonts w:ascii="Consolas" w:eastAsia="Times New Roman" w:hAnsi="Consolas" w:cs="Courier New"/>
-                <w:iCs/>
-                <w:noProof/>
-                <w:szCs w:val="20"/>
                 <w:highlight w:val="yellow"/>
                 <w:lang w:eastAsia="bg-BG"/>
               </w:rPr>
+              <w:lastRenderedPageBreak/>
               <w:t>1</w:t>
             </w:r>
           </w:p>
@@ -1656,7 +1820,7 @@
     </w:tbl>
     <w:p>
       <w:pPr>
-        <w:pStyle w:val="2"/>
+        <w:pStyle w:val="Heading2"/>
       </w:pPr>
       <w:r>
         <w:t>Карти</w:t>
@@ -1673,14 +1837,22 @@
       </w:r>
       <w:r>
         <w:rPr>
-          <w:rStyle w:val="ab"/>
-          <w:noProof/>
-        </w:rPr>
-        <w:t xml:space="preserve">Card, </w:t>
-      </w:r>
-      <w:r>
-        <w:rPr>
-          <w:rStyle w:val="ab"/>
+          <w:rStyle w:val="Strong"/>
+          <w:rFonts w:ascii="Consolas" w:hAnsi="Consolas" w:cs="Consolas"/>
+          <w:noProof/>
+        </w:rPr>
+        <w:t>Card</w:t>
+      </w:r>
+      <w:r>
+        <w:rPr>
+          <w:rStyle w:val="Strong"/>
+          <w:noProof/>
+        </w:rPr>
+        <w:t xml:space="preserve">, </w:t>
+      </w:r>
+      <w:r>
+        <w:rPr>
+          <w:rStyle w:val="Strong"/>
           <w:b w:val="0"/>
           <w:bCs w:val="0"/>
           <w:noProof/>
@@ -1689,16 +1861,23 @@
       </w:r>
       <w:r>
         <w:rPr>
-          <w:rStyle w:val="ab"/>
+          <w:rStyle w:val="Strong"/>
+          <w:noProof/>
+        </w:rPr>
+        <w:t>стойност</w:t>
+      </w:r>
+      <w:r>
+        <w:rPr>
+          <w:rStyle w:val="Strong"/>
           <w:b w:val="0"/>
           <w:bCs w:val="0"/>
           <w:noProof/>
         </w:rPr>
-        <w:t xml:space="preserve">стойност </w:t>
-      </w:r>
-      <w:r>
-        <w:rPr>
-          <w:rStyle w:val="ab"/>
+        <w:t xml:space="preserve"> </w:t>
+      </w:r>
+      <w:r>
+        <w:rPr>
+          <w:rStyle w:val="Strong"/>
           <w:b w:val="0"/>
           <w:bCs w:val="0"/>
           <w:noProof/>
@@ -1707,26 +1886,24 @@
       </w:r>
       <w:r>
         <w:rPr>
-          <w:rStyle w:val="ab"/>
+          <w:rStyle w:val="Strong"/>
+          <w:noProof/>
+        </w:rPr>
+        <w:t>боя</w:t>
+      </w:r>
+      <w:r>
+        <w:rPr>
+          <w:rStyle w:val="Strong"/>
           <w:b w:val="0"/>
           <w:bCs w:val="0"/>
           <w:noProof/>
         </w:rPr>
-        <w:t>боя</w:t>
-      </w:r>
-      <w:r>
-        <w:rPr>
-          <w:rStyle w:val="ab"/>
-          <w:b w:val="0"/>
-          <w:bCs w:val="0"/>
-          <w:noProof/>
-        </w:rPr>
         <w:t>.</w:t>
       </w:r>
     </w:p>
     <w:p>
       <w:pPr>
-        <w:pStyle w:val="ac"/>
+        <w:pStyle w:val="ListParagraph"/>
         <w:numPr>
           <w:ilvl w:val="0"/>
           <w:numId w:val="1"/>
@@ -1737,7 +1914,7 @@
       </w:pPr>
       <w:r>
         <w:rPr>
-          <w:rStyle w:val="ab"/>
+          <w:rStyle w:val="Strong"/>
           <w:b w:val="0"/>
           <w:bCs w:val="0"/>
           <w:noProof/>
@@ -1746,7 +1923,7 @@
       </w:r>
       <w:r>
         <w:rPr>
-          <w:rStyle w:val="ab"/>
+          <w:rStyle w:val="Strong"/>
           <w:b w:val="0"/>
           <w:bCs w:val="0"/>
           <w:noProof/>
@@ -1755,7 +1932,7 @@
       </w:r>
       <w:r>
         <w:rPr>
-          <w:rStyle w:val="ab"/>
+          <w:rStyle w:val="Strong"/>
           <w:b w:val="0"/>
           <w:bCs w:val="0"/>
           <w:noProof/>
@@ -1765,7 +1942,7 @@
     </w:p>
     <w:p>
       <w:pPr>
-        <w:pStyle w:val="ac"/>
+        <w:pStyle w:val="ListParagraph"/>
         <w:numPr>
           <w:ilvl w:val="0"/>
           <w:numId w:val="1"/>
@@ -1776,7 +1953,7 @@
       </w:pPr>
       <w:r>
         <w:rPr>
-          <w:rStyle w:val="ab"/>
+          <w:rStyle w:val="Strong"/>
           <w:b w:val="0"/>
           <w:bCs w:val="0"/>
           <w:noProof/>
@@ -1785,7 +1962,7 @@
       </w:r>
       <w:r>
         <w:rPr>
-          <w:rStyle w:val="ab"/>
+          <w:rStyle w:val="Strong"/>
           <w:b w:val="0"/>
           <w:bCs w:val="0"/>
           <w:noProof/>
@@ -1794,7 +1971,7 @@
       </w:r>
       <w:r>
         <w:rPr>
-          <w:rStyle w:val="ab"/>
+          <w:rStyle w:val="Strong"/>
           <w:b w:val="0"/>
           <w:bCs w:val="0"/>
           <w:noProof/>
@@ -1882,13 +2059,34 @@
         <w:rPr>
           <w:noProof/>
         </w:rPr>
-        <w:t xml:space="preserve">ще бъдат с главна буква. Ще трябва да използвате метода </w:t>
+        <w:t xml:space="preserve">ще бъдат с </w:t>
+      </w:r>
+      <w:r>
+        <w:rPr>
+          <w:b/>
+          <w:bCs/>
+          <w:noProof/>
+        </w:rPr>
+        <w:t>главна</w:t>
+      </w:r>
+      <w:r>
+        <w:rPr>
+          <w:noProof/>
+        </w:rPr>
+        <w:t xml:space="preserve"> буква. Ще трябва да използвате метода </w:t>
       </w:r>
       <w:r>
         <w:rPr>
           <w:rStyle w:val="CodeChar"/>
         </w:rPr>
-        <w:t xml:space="preserve">toString(), </w:t>
+        <w:t>toString()</w:t>
+      </w:r>
+      <w:r>
+        <w:rPr>
+          <w:rStyle w:val="CodeChar"/>
+          <w:rFonts w:ascii="Calibri" w:hAnsi="Calibri" w:cs="Calibri"/>
+        </w:rPr>
+        <w:t xml:space="preserve">, </w:t>
       </w:r>
       <w:r>
         <w:rPr>
@@ -2041,6 +2239,7 @@
         <w:spacing w:line="240" w:lineRule="auto"/>
         <w:rPr>
           <w:noProof/>
+          <w:lang w:val="en-US"/>
         </w:rPr>
       </w:pPr>
       <w:r>
@@ -2054,11 +2253,18 @@
           <w:noProof/>
         </w:rPr>
         <w:t>боите</w:t>
+      </w:r>
+      <w:r>
+        <w:rPr>
+          <w:noProof/>
+          <w:lang w:val="en-US"/>
+        </w:rPr>
+        <w:t>:</w:t>
       </w:r>
     </w:p>
     <w:p>
       <w:pPr>
-        <w:pStyle w:val="ac"/>
+        <w:pStyle w:val="ListParagraph"/>
         <w:numPr>
           <w:ilvl w:val="0"/>
           <w:numId w:val="46"/>
@@ -2072,6 +2278,8 @@
       <w:bookmarkStart w:id="1" w:name="OLE_LINK2"/>
       <w:r>
         <w:rPr>
+          <w:b/>
+          <w:bCs/>
           <w:noProof/>
         </w:rPr>
         <w:t>\u2660</w:t>
@@ -2100,7 +2308,7 @@
     </w:p>
     <w:p>
       <w:pPr>
-        <w:pStyle w:val="ac"/>
+        <w:pStyle w:val="ListParagraph"/>
         <w:numPr>
           <w:ilvl w:val="0"/>
           <w:numId w:val="46"/>
@@ -2113,6 +2321,8 @@
       <w:bookmarkStart w:id="2" w:name="OLE_LINK3"/>
       <w:r>
         <w:rPr>
+          <w:b/>
+          <w:bCs/>
           <w:noProof/>
         </w:rPr>
         <w:t>\u2665</w:t>
@@ -2140,7 +2350,7 @@
     </w:p>
     <w:p>
       <w:pPr>
-        <w:pStyle w:val="ac"/>
+        <w:pStyle w:val="ListParagraph"/>
         <w:numPr>
           <w:ilvl w:val="0"/>
           <w:numId w:val="46"/>
@@ -2154,9 +2364,17 @@
       <w:bookmarkStart w:id="4" w:name="OLE_LINK5"/>
       <w:r>
         <w:rPr>
-          <w:noProof/>
-        </w:rPr>
-        <w:t xml:space="preserve">\u2666 </w:t>
+          <w:b/>
+          <w:bCs/>
+          <w:noProof/>
+        </w:rPr>
+        <w:t>\u2666</w:t>
+      </w:r>
+      <w:r>
+        <w:rPr>
+          <w:noProof/>
+        </w:rPr>
+        <w:t xml:space="preserve"> </w:t>
       </w:r>
       <w:bookmarkEnd w:id="3"/>
       <w:bookmarkEnd w:id="4"/>
@@ -2182,7 +2400,7 @@
     </w:p>
     <w:p>
       <w:pPr>
-        <w:pStyle w:val="ac"/>
+        <w:pStyle w:val="ListParagraph"/>
         <w:numPr>
           <w:ilvl w:val="0"/>
           <w:numId w:val="46"/>
@@ -2193,9 +2411,17 @@
       <w:bookmarkStart w:id="6" w:name="OLE_LINK7"/>
       <w:r>
         <w:rPr>
-          <w:noProof/>
-        </w:rPr>
-        <w:t xml:space="preserve">\u2663 </w:t>
+          <w:b/>
+          <w:bCs/>
+          <w:noProof/>
+        </w:rPr>
+        <w:t>\u2663</w:t>
+      </w:r>
+      <w:r>
+        <w:rPr>
+          <w:noProof/>
+        </w:rPr>
+        <w:t xml:space="preserve"> </w:t>
       </w:r>
       <w:bookmarkEnd w:id="5"/>
       <w:bookmarkEnd w:id="6"/>
@@ -2236,7 +2462,27 @@
         <w:rPr>
           <w:noProof/>
         </w:rPr>
-        <w:t xml:space="preserve">. Отпечатайте ги като редица от карти, разделени с интервал. Отпечатайте </w:t>
+        <w:t>ове</w:t>
+      </w:r>
+      <w:r>
+        <w:rPr>
+          <w:noProof/>
+        </w:rPr>
+        <w:t xml:space="preserve">. Отпечатайте ги като редица от карти, разделени с </w:t>
+      </w:r>
+      <w:r>
+        <w:rPr>
+          <w:b/>
+          <w:bCs/>
+          <w:noProof/>
+        </w:rPr>
+        <w:t>интервал</w:t>
+      </w:r>
+      <w:r>
+        <w:rPr>
+          <w:noProof/>
+        </w:rPr>
+        <w:t xml:space="preserve">. Отпечатайте </w:t>
       </w:r>
       <w:r>
         <w:rPr>
@@ -2261,12 +2507,28 @@
           <w:rFonts w:eastAsiaTheme="minorEastAsia"/>
           <w:noProof/>
         </w:rPr>
-        <w:t>когато има невалидна карта във входа.</w:t>
+        <w:t xml:space="preserve">когато има </w:t>
+      </w:r>
+      <w:r>
+        <w:rPr>
+          <w:rFonts w:eastAsiaTheme="minorEastAsia"/>
+          <w:b/>
+          <w:bCs/>
+          <w:noProof/>
+        </w:rPr>
+        <w:t>невалидна</w:t>
+      </w:r>
+      <w:r>
+        <w:rPr>
+          <w:rFonts w:eastAsiaTheme="minorEastAsia"/>
+          <w:noProof/>
+        </w:rPr>
+        <w:t xml:space="preserve"> карта във входа.</w:t>
       </w:r>
     </w:p>
     <w:p>
       <w:pPr>
-        <w:pStyle w:val="3"/>
+        <w:pStyle w:val="Heading3"/>
         <w:spacing w:line="240" w:lineRule="auto"/>
         <w:rPr>
           <w:noProof/>
@@ -2281,7 +2543,7 @@
     </w:p>
     <w:p>
       <w:pPr>
-        <w:pStyle w:val="ac"/>
+        <w:pStyle w:val="ListParagraph"/>
         <w:numPr>
           <w:ilvl w:val="0"/>
           <w:numId w:val="47"/>
@@ -2324,7 +2586,7 @@
     </w:p>
     <w:p>
       <w:pPr>
-        <w:pStyle w:val="ac"/>
+        <w:pStyle w:val="ListParagraph"/>
         <w:spacing w:line="240" w:lineRule="auto"/>
         <w:rPr>
           <w:noProof/>
@@ -2414,7 +2676,7 @@
     </w:p>
     <w:p>
       <w:pPr>
-        <w:pStyle w:val="3"/>
+        <w:pStyle w:val="Heading3"/>
         <w:spacing w:line="240" w:lineRule="auto"/>
         <w:rPr>
           <w:noProof/>
@@ -2424,13 +2686,12 @@
         <w:rPr>
           <w:noProof/>
         </w:rPr>
-        <w:lastRenderedPageBreak/>
         <w:t>Изход</w:t>
       </w:r>
     </w:p>
     <w:p>
       <w:pPr>
-        <w:pStyle w:val="ac"/>
+        <w:pStyle w:val="ListParagraph"/>
         <w:numPr>
           <w:ilvl w:val="0"/>
           <w:numId w:val="47"/>
@@ -2449,8 +2710,7 @@
     </w:p>
     <w:p>
       <w:pPr>
-        <w:pStyle w:val="3"/>
-        <w:spacing w:line="240" w:lineRule="auto"/>
+        <w:pStyle w:val="Heading3"/>
       </w:pPr>
       <w:r>
         <w:t>Примери</w:t>
@@ -2458,15 +2718,15 @@
     </w:p>
     <w:tbl>
       <w:tblPr>
-        <w:tblStyle w:val="af"/>
+        <w:tblStyle w:val="TableGrid"/>
         <w:tblW w:w="9470" w:type="dxa"/>
         <w:tblInd w:w="23" w:type="dxa"/>
         <w:tblLayout w:type="fixed"/>
         <w:tblCellMar>
-          <w:top w:w="57" w:type="dxa"/>
-          <w:left w:w="85" w:type="dxa"/>
-          <w:bottom w:w="57" w:type="dxa"/>
-          <w:right w:w="85" w:type="dxa"/>
+          <w:top w:w="85" w:type="dxa"/>
+          <w:left w:w="142" w:type="dxa"/>
+          <w:bottom w:w="85" w:type="dxa"/>
+          <w:right w:w="142" w:type="dxa"/>
         </w:tblCellMar>
         <w:tblLook w:val="04A0" w:firstRow="1" w:lastRow="0" w:firstColumn="1" w:lastColumn="0" w:noHBand="0" w:noVBand="1"/>
       </w:tblPr>
@@ -2566,6 +2826,26 @@
           </w:p>
         </w:tc>
       </w:tr>
+    </w:tbl>
+    <w:p/>
+    <w:tbl>
+      <w:tblPr>
+        <w:tblStyle w:val="TableGrid"/>
+        <w:tblW w:w="9470" w:type="dxa"/>
+        <w:tblInd w:w="23" w:type="dxa"/>
+        <w:tblLayout w:type="fixed"/>
+        <w:tblCellMar>
+          <w:top w:w="85" w:type="dxa"/>
+          <w:left w:w="142" w:type="dxa"/>
+          <w:bottom w:w="85" w:type="dxa"/>
+          <w:right w:w="142" w:type="dxa"/>
+        </w:tblCellMar>
+        <w:tblLook w:val="04A0" w:firstRow="1" w:lastRow="0" w:firstColumn="1" w:lastColumn="0" w:noHBand="0" w:noVBand="1"/>
+      </w:tblPr>
+      <w:tblGrid>
+        <w:gridCol w:w="4225"/>
+        <w:gridCol w:w="5245"/>
+      </w:tblGrid>
       <w:tr>
         <w:tc>
           <w:tcPr>
@@ -2582,6 +2862,7 @@
               </w:rPr>
             </w:pPr>
             <w:r>
+              <w:lastRenderedPageBreak/>
               <w:t>5 C, 10 D, king C, K C, Q heart, Q H</w:t>
             </w:r>
           </w:p>
@@ -2676,7 +2957,7 @@
     </w:tbl>
     <w:p>
       <w:pPr>
-        <w:pStyle w:val="3"/>
+        <w:pStyle w:val="Heading3"/>
         <w:spacing w:line="240" w:lineRule="auto"/>
         <w:rPr>
           <w:noProof/>
@@ -2792,7 +3073,7 @@
           <w:rFonts w:asciiTheme="minorHAnsi" w:eastAsiaTheme="minorEastAsia" w:hAnsiTheme="minorHAnsi"/>
           <w:b w:val="0"/>
         </w:rPr>
-        <w:t>Метода</w:t>
+        <w:t>Метод</w:t>
       </w:r>
       <w:r>
         <w:rPr>
@@ -2800,24 +3081,81 @@
           <w:rFonts w:asciiTheme="minorHAnsi" w:eastAsiaTheme="minorEastAsia" w:hAnsiTheme="minorHAnsi"/>
           <w:b w:val="0"/>
         </w:rPr>
+        <w:t>ът</w:t>
+      </w:r>
+      <w:r>
+        <w:rPr>
+          <w:rStyle w:val="CodeChar"/>
+          <w:rFonts w:asciiTheme="minorHAnsi" w:eastAsiaTheme="minorEastAsia" w:hAnsiTheme="minorHAnsi"/>
+          <w:b w:val="0"/>
+        </w:rPr>
         <w:t xml:space="preserve"> трябва да хвърля </w:t>
       </w:r>
       <w:r>
         <w:rPr>
-          <w:noProof/>
-        </w:rPr>
-        <w:t xml:space="preserve">exception, ако има невалидни данни. По-късно може да направете блок catch, за да хваните exception-а </w:t>
-      </w:r>
-      <w:r>
-        <w:rPr>
-          <w:noProof/>
-        </w:rPr>
-        <w:t>и да отпечатате съобщение за грешка.</w:t>
+          <w:b/>
+          <w:bCs/>
+          <w:noProof/>
+        </w:rPr>
+        <w:t>изключение</w:t>
+      </w:r>
+      <w:r>
+        <w:rPr>
+          <w:noProof/>
+        </w:rPr>
+        <w:t xml:space="preserve">, ако има невалидни данни. По-късно може да направете блок </w:t>
+      </w:r>
+      <w:r>
+        <w:rPr>
+          <w:rFonts w:ascii="Consolas" w:hAnsi="Consolas" w:cs="Consolas"/>
+          <w:b/>
+          <w:bCs/>
+          <w:noProof/>
+        </w:rPr>
+        <w:t>catch</w:t>
+      </w:r>
+      <w:r>
+        <w:rPr>
+          <w:noProof/>
+        </w:rPr>
+        <w:t xml:space="preserve">, за да хваните </w:t>
+      </w:r>
+      <w:r>
+        <w:rPr>
+          <w:noProof/>
+        </w:rPr>
+        <w:t>изключението</w:t>
+      </w:r>
+      <w:r>
+        <w:rPr>
+          <w:noProof/>
+        </w:rPr>
+        <w:t xml:space="preserve"> </w:t>
+      </w:r>
+      <w:r>
+        <w:rPr>
+          <w:noProof/>
+        </w:rPr>
+        <w:t xml:space="preserve">и да отпечатате </w:t>
+      </w:r>
+      <w:r>
+        <w:rPr>
+          <w:b/>
+          <w:bCs/>
+          <w:noProof/>
+        </w:rPr>
+        <w:t>съобщение за грешка</w:t>
+      </w:r>
+      <w:r>
+        <w:rPr>
+          <w:noProof/>
+        </w:rPr>
+        <w:t>.</w:t>
       </w:r>
     </w:p>
     <w:p>
       <w:pPr>
-        <w:pStyle w:val="2"/>
+        <w:pStyle w:val="Heading2"/>
       </w:pPr>
       <w:r>
         <w:t>Сума от числа</w:t>
@@ -2854,7 +3192,17 @@
         <w:t>пресметнете</w:t>
       </w:r>
       <w:r>
-        <w:t xml:space="preserve"> сумата на всички валидни числа о</w:t>
+        <w:t xml:space="preserve"> </w:t>
+      </w:r>
+      <w:r>
+        <w:rPr>
+          <w:b/>
+          <w:bCs/>
+        </w:rPr>
+        <w:t>сумата на всички валидни числа</w:t>
+      </w:r>
+      <w:r>
+        <w:t xml:space="preserve"> о</w:t>
       </w:r>
       <w:r>
         <w:t xml:space="preserve">т входа. Опитайте се да добавите всеки един елемент </w:t>
@@ -2876,14 +3224,33 @@
         <w:t xml:space="preserve"> за</w:t>
       </w:r>
       <w:r>
-        <w:t xml:space="preserve"> всеки възможен </w:t>
-      </w:r>
-      <w:r>
-        <w:rPr>
-          <w:b/>
-          <w:bCs/>
-        </w:rPr>
-        <w:t xml:space="preserve">exception, </w:t>
+        <w:t xml:space="preserve"> вс</w:t>
+      </w:r>
+      <w:r>
+        <w:t>я</w:t>
+      </w:r>
+      <w:r>
+        <w:t>к</w:t>
+      </w:r>
+      <w:r>
+        <w:t>о възможно</w:t>
+      </w:r>
+      <w:r>
+        <w:t xml:space="preserve"> </w:t>
+      </w:r>
+      <w:r>
+        <w:rPr>
+          <w:b/>
+          <w:bCs/>
+        </w:rPr>
+        <w:t>изключение</w:t>
+      </w:r>
+      <w:r>
+        <w:rPr>
+          <w:b/>
+          <w:bCs/>
+        </w:rPr>
+        <w:t xml:space="preserve">, </w:t>
       </w:r>
       <w:r>
         <w:t>докато правите операции с елементите:</w:t>
@@ -2891,7 +3258,7 @@
     </w:p>
     <w:p>
       <w:pPr>
-        <w:pStyle w:val="ac"/>
+        <w:pStyle w:val="ListParagraph"/>
         <w:numPr>
           <w:ilvl w:val="0"/>
           <w:numId w:val="41"/>
@@ -2899,7 +3266,24 @@
         <w:spacing w:line="240" w:lineRule="auto"/>
       </w:pPr>
       <w:r>
-        <w:t xml:space="preserve">Ако получите елемент, който не в </w:t>
+        <w:t xml:space="preserve">Ако получите елемент, който </w:t>
+      </w:r>
+      <w:r>
+        <w:rPr>
+          <w:b/>
+          <w:bCs/>
+        </w:rPr>
+        <w:t>не</w:t>
+      </w:r>
+      <w:r>
+        <w:rPr>
+          <w:b/>
+          <w:bCs/>
+        </w:rPr>
+        <w:t xml:space="preserve"> е</w:t>
+      </w:r>
+      <w:r>
+        <w:t xml:space="preserve"> в </w:t>
       </w:r>
       <w:r>
         <w:rPr>
@@ -2962,7 +3346,7 @@
     </w:p>
     <w:p>
       <w:pPr>
-        <w:pStyle w:val="ac"/>
+        <w:pStyle w:val="ListParagraph"/>
         <w:numPr>
           <w:ilvl w:val="0"/>
           <w:numId w:val="41"/>
@@ -2970,7 +3354,17 @@
         <w:spacing w:line="240" w:lineRule="auto"/>
       </w:pPr>
       <w:r>
-        <w:t xml:space="preserve">Ако получите елемент, който не е обхвата на </w:t>
+        <w:t xml:space="preserve">Ако получите елемент, който </w:t>
+      </w:r>
+      <w:r>
+        <w:rPr>
+          <w:b/>
+          <w:bCs/>
+        </w:rPr>
+        <w:t>не е обхвата</w:t>
+      </w:r>
+      <w:r>
+        <w:t xml:space="preserve"> на </w:t>
       </w:r>
       <w:r>
         <w:rPr>
@@ -3039,7 +3433,24 @@
         <w:spacing w:line="240" w:lineRule="auto"/>
       </w:pPr>
       <w:r>
-        <w:t>След всеки успешен добавен елемент отпечатайте:</w:t>
+        <w:t xml:space="preserve">След всеки </w:t>
+      </w:r>
+      <w:r>
+        <w:rPr>
+          <w:b/>
+          <w:bCs/>
+        </w:rPr>
+        <w:t>успеш</w:t>
+      </w:r>
+      <w:r>
+        <w:rPr>
+          <w:b/>
+          <w:bCs/>
+        </w:rPr>
+        <w:t>но</w:t>
+      </w:r>
+      <w:r>
+        <w:t xml:space="preserve"> добавен елемент отпечатайте:</w:t>
       </w:r>
     </w:p>
     <w:p>
@@ -3114,7 +3525,17 @@
         <w:spacing w:line="240" w:lineRule="auto"/>
       </w:pPr>
       <w:r>
-        <w:t>Накрая отпечатайте сумата от всички числа:</w:t>
+        <w:t xml:space="preserve">Накрая отпечатайте </w:t>
+      </w:r>
+      <w:r>
+        <w:rPr>
+          <w:b/>
+          <w:bCs/>
+        </w:rPr>
+        <w:t>сумата от всички числа</w:t>
+      </w:r>
+      <w:r>
+        <w:t>:</w:t>
       </w:r>
     </w:p>
     <w:p>
@@ -3164,30 +3585,320 @@
     </w:p>
     <w:p>
       <w:pPr>
-        <w:pStyle w:val="3"/>
-        <w:spacing w:line="240" w:lineRule="auto"/>
-        <w:rPr>
-          <w:lang w:val="en-US"/>
-        </w:rPr>
+        <w:pStyle w:val="Heading3"/>
       </w:pPr>
       <w:r>
         <w:t>Примери</w:t>
-      </w:r>
-      <w:r>
-        <w:br w:type="page"/>
       </w:r>
     </w:p>
     <w:tbl>
       <w:tblPr>
-        <w:tblStyle w:val="af"/>
+        <w:tblStyle w:val="TableGrid"/>
+        <w:tblW w:w="10415" w:type="dxa"/>
+        <w:tblInd w:w="23" w:type="dxa"/>
+        <w:tblLayout w:type="fixed"/>
+        <w:tblCellMar>
+          <w:top w:w="85" w:type="dxa"/>
+          <w:left w:w="142" w:type="dxa"/>
+          <w:bottom w:w="85" w:type="dxa"/>
+          <w:right w:w="142" w:type="dxa"/>
+        </w:tblCellMar>
+        <w:tblLook w:val="04A0" w:firstRow="1" w:lastRow="0" w:firstColumn="1" w:lastColumn="0" w:noHBand="0" w:noVBand="1"/>
+      </w:tblPr>
+      <w:tblGrid>
+        <w:gridCol w:w="4449"/>
+        <w:gridCol w:w="5966"/>
+      </w:tblGrid>
+      <w:tr>
+        <w:trPr>
+          <w:trHeight w:val="456"/>
+        </w:trPr>
+        <w:tc>
+          <w:tcPr>
+            <w:tcW w:w="4449" w:type="dxa"/>
+            <w:shd w:val="clear" w:color="auto" w:fill="D9D9D9" w:themeFill="background1" w:themeFillShade="D9"/>
+            <w:vAlign w:val="center"/>
+          </w:tcPr>
+          <w:p>
+            <w:pPr>
+              <w:spacing w:before="40" w:after="40"/>
+              <w:jc w:val="center"/>
+              <w:rPr>
+                <w:b/>
+              </w:rPr>
+            </w:pPr>
+            <w:r>
+              <w:rPr>
+                <w:b/>
+              </w:rPr>
+              <w:t>Вход</w:t>
+            </w:r>
+          </w:p>
+        </w:tc>
+        <w:tc>
+          <w:tcPr>
+            <w:tcW w:w="5966" w:type="dxa"/>
+            <w:shd w:val="clear" w:color="auto" w:fill="D9D9D9" w:themeFill="background1" w:themeFillShade="D9"/>
+            <w:vAlign w:val="center"/>
+          </w:tcPr>
+          <w:p>
+            <w:pPr>
+              <w:spacing w:before="40" w:after="40"/>
+              <w:jc w:val="center"/>
+              <w:rPr>
+                <w:b/>
+              </w:rPr>
+            </w:pPr>
+            <w:r>
+              <w:rPr>
+                <w:b/>
+              </w:rPr>
+              <w:t>Изход</w:t>
+            </w:r>
+          </w:p>
+        </w:tc>
+      </w:tr>
+      <w:tr>
+        <w:trPr>
+          <w:trHeight w:val="4430"/>
+        </w:trPr>
+        <w:tc>
+          <w:tcPr>
+            <w:tcW w:w="4449" w:type="dxa"/>
+          </w:tcPr>
+          <w:p>
+            <w:pPr>
+              <w:spacing w:before="40" w:after="40"/>
+              <w:rPr>
+                <w:rFonts w:ascii="Consolas" w:hAnsi="Consolas" w:cstheme="minorHAnsi"/>
+                <w:bCs/>
+                <w:noProof/>
+              </w:rPr>
+            </w:pPr>
+            <w:r>
+              <w:rPr>
+                <w:rFonts w:ascii="Consolas" w:hAnsi="Consolas" w:cstheme="minorHAnsi"/>
+                <w:bCs/>
+                <w:noProof/>
+              </w:rPr>
+              <w:t>2147483649 2 3.4 5 invalid 24 -4</w:t>
+            </w:r>
+          </w:p>
+        </w:tc>
+        <w:tc>
+          <w:tcPr>
+            <w:tcW w:w="5966" w:type="dxa"/>
+          </w:tcPr>
+          <w:p>
+            <w:pPr>
+              <w:spacing w:before="40" w:after="40"/>
+              <w:rPr>
+                <w:rFonts w:ascii="Consolas" w:hAnsi="Consolas" w:cstheme="minorHAnsi"/>
+                <w:bCs/>
+              </w:rPr>
+            </w:pPr>
+            <w:r>
+              <w:rPr>
+                <w:rFonts w:ascii="Consolas" w:hAnsi="Consolas" w:cstheme="minorHAnsi"/>
+                <w:bCs/>
+                <w:noProof/>
+              </w:rPr>
+              <w:t>The element '2147483649' is out of range!</w:t>
+            </w:r>
+          </w:p>
+          <w:p>
+            <w:pPr>
+              <w:spacing w:before="40" w:after="40"/>
+              <w:rPr>
+                <w:rFonts w:ascii="Consolas" w:hAnsi="Consolas" w:cstheme="minorHAnsi"/>
+                <w:bCs/>
+              </w:rPr>
+            </w:pPr>
+            <w:r>
+              <w:rPr>
+                <w:rFonts w:ascii="Consolas" w:hAnsi="Consolas" w:cstheme="minorHAnsi"/>
+                <w:bCs/>
+                <w:noProof/>
+              </w:rPr>
+              <w:t>Element '2147483649' processed - current sum: 0</w:t>
+            </w:r>
+          </w:p>
+          <w:p>
+            <w:pPr>
+              <w:spacing w:before="40" w:after="40"/>
+              <w:rPr>
+                <w:rFonts w:ascii="Consolas" w:hAnsi="Consolas" w:cstheme="minorHAnsi"/>
+                <w:bCs/>
+              </w:rPr>
+            </w:pPr>
+            <w:r>
+              <w:rPr>
+                <w:rFonts w:ascii="Consolas" w:hAnsi="Consolas" w:cstheme="minorHAnsi"/>
+                <w:bCs/>
+                <w:noProof/>
+              </w:rPr>
+              <w:t>Element '2' processed - current sum: 2</w:t>
+            </w:r>
+          </w:p>
+          <w:p>
+            <w:pPr>
+              <w:spacing w:before="40" w:after="40"/>
+              <w:rPr>
+                <w:rFonts w:ascii="Consolas" w:hAnsi="Consolas" w:cstheme="minorHAnsi"/>
+                <w:bCs/>
+              </w:rPr>
+            </w:pPr>
+            <w:r>
+              <w:rPr>
+                <w:rFonts w:ascii="Consolas" w:hAnsi="Consolas" w:cstheme="minorHAnsi"/>
+                <w:bCs/>
+                <w:noProof/>
+              </w:rPr>
+              <w:t>The element '3.4' is in wrong format!</w:t>
+            </w:r>
+          </w:p>
+          <w:p>
+            <w:pPr>
+              <w:spacing w:before="40" w:after="40"/>
+              <w:rPr>
+                <w:rFonts w:ascii="Consolas" w:hAnsi="Consolas" w:cstheme="minorHAnsi"/>
+                <w:bCs/>
+              </w:rPr>
+            </w:pPr>
+            <w:r>
+              <w:rPr>
+                <w:rFonts w:ascii="Consolas" w:hAnsi="Consolas" w:cstheme="minorHAnsi"/>
+                <w:bCs/>
+                <w:noProof/>
+              </w:rPr>
+              <w:t>Element '3.4' processed - current sum: 2</w:t>
+            </w:r>
+          </w:p>
+          <w:p>
+            <w:pPr>
+              <w:spacing w:before="40" w:after="40"/>
+              <w:rPr>
+                <w:rFonts w:ascii="Consolas" w:hAnsi="Consolas" w:cstheme="minorHAnsi"/>
+                <w:bCs/>
+              </w:rPr>
+            </w:pPr>
+            <w:r>
+              <w:rPr>
+                <w:rFonts w:ascii="Consolas" w:hAnsi="Consolas" w:cstheme="minorHAnsi"/>
+                <w:bCs/>
+                <w:noProof/>
+              </w:rPr>
+              <w:t>Element '5' processed - current sum: 7</w:t>
+            </w:r>
+          </w:p>
+          <w:p>
+            <w:pPr>
+              <w:spacing w:before="40" w:after="40"/>
+              <w:rPr>
+                <w:rFonts w:ascii="Consolas" w:hAnsi="Consolas" w:cstheme="minorHAnsi"/>
+                <w:bCs/>
+              </w:rPr>
+            </w:pPr>
+            <w:r>
+              <w:rPr>
+                <w:rFonts w:ascii="Consolas" w:hAnsi="Consolas" w:cstheme="minorHAnsi"/>
+                <w:bCs/>
+                <w:noProof/>
+              </w:rPr>
+              <w:t>The element 'invalid' is in wrong format!</w:t>
+            </w:r>
+          </w:p>
+          <w:p>
+            <w:pPr>
+              <w:spacing w:before="40" w:after="40"/>
+              <w:rPr>
+                <w:rFonts w:ascii="Consolas" w:hAnsi="Consolas" w:cstheme="minorHAnsi"/>
+                <w:bCs/>
+              </w:rPr>
+            </w:pPr>
+            <w:r>
+              <w:rPr>
+                <w:rFonts w:ascii="Consolas" w:hAnsi="Consolas" w:cstheme="minorHAnsi"/>
+                <w:bCs/>
+                <w:noProof/>
+              </w:rPr>
+              <w:t>Element 'invalid' processed - current sum: 7</w:t>
+            </w:r>
+          </w:p>
+          <w:p>
+            <w:pPr>
+              <w:spacing w:before="40" w:after="40"/>
+              <w:rPr>
+                <w:rFonts w:ascii="Consolas" w:hAnsi="Consolas" w:cstheme="minorHAnsi"/>
+                <w:bCs/>
+              </w:rPr>
+            </w:pPr>
+            <w:r>
+              <w:rPr>
+                <w:rFonts w:ascii="Consolas" w:hAnsi="Consolas" w:cstheme="minorHAnsi"/>
+                <w:bCs/>
+                <w:noProof/>
+              </w:rPr>
+              <w:t>Element '24' processed - current sum: 31</w:t>
+            </w:r>
+          </w:p>
+          <w:p>
+            <w:pPr>
+              <w:spacing w:before="40" w:after="40"/>
+              <w:rPr>
+                <w:rFonts w:ascii="Consolas" w:hAnsi="Consolas" w:cstheme="minorHAnsi"/>
+                <w:bCs/>
+              </w:rPr>
+            </w:pPr>
+            <w:r>
+              <w:rPr>
+                <w:rFonts w:ascii="Consolas" w:hAnsi="Consolas" w:cstheme="minorHAnsi"/>
+                <w:bCs/>
+                <w:noProof/>
+              </w:rPr>
+              <w:t>Element '-4' processed - current sum: 27</w:t>
+            </w:r>
+          </w:p>
+          <w:p>
+            <w:pPr>
+              <w:spacing w:before="40" w:after="40"/>
+              <w:rPr>
+                <w:rFonts w:ascii="Consolas" w:hAnsi="Consolas" w:cstheme="minorHAnsi"/>
+                <w:bCs/>
+                <w:noProof/>
+              </w:rPr>
+            </w:pPr>
+            <w:r>
+              <w:rPr>
+                <w:rFonts w:ascii="Consolas" w:hAnsi="Consolas" w:cstheme="minorHAnsi"/>
+                <w:bCs/>
+                <w:noProof/>
+              </w:rPr>
+              <w:t>The total sum of all integers is: 27</w:t>
+            </w:r>
+          </w:p>
+        </w:tc>
+      </w:tr>
+    </w:tbl>
+    <w:p>
+      <w:pPr>
+        <w:spacing w:after="1000"/>
+        <w:rPr>
+          <w:lang w:val="en-US"/>
+        </w:rPr>
+      </w:pPr>
+    </w:p>
+    <w:tbl>
+      <w:tblPr>
+        <w:tblStyle w:val="TableGrid"/>
         <w:tblW w:w="10462" w:type="dxa"/>
         <w:tblInd w:w="23" w:type="dxa"/>
         <w:tblLayout w:type="fixed"/>
         <w:tblCellMar>
-          <w:top w:w="57" w:type="dxa"/>
-          <w:left w:w="85" w:type="dxa"/>
-          <w:bottom w:w="57" w:type="dxa"/>
-          <w:right w:w="85" w:type="dxa"/>
+          <w:top w:w="85" w:type="dxa"/>
+          <w:left w:w="142" w:type="dxa"/>
+          <w:bottom w:w="85" w:type="dxa"/>
+          <w:right w:w="142" w:type="dxa"/>
         </w:tblCellMar>
         <w:tblLook w:val="04A0" w:firstRow="1" w:lastRow="0" w:firstColumn="1" w:lastColumn="0" w:noHBand="0" w:noVBand="1"/>
       </w:tblPr>
@@ -3199,283 +3910,21 @@
         <w:tc>
           <w:tcPr>
             <w:tcW w:w="4470" w:type="dxa"/>
-            <w:shd w:val="clear" w:color="auto" w:fill="D9D9D9" w:themeFill="background1" w:themeFillShade="D9"/>
           </w:tcPr>
           <w:p>
             <w:pPr>
               <w:spacing w:before="40" w:after="40"/>
-              <w:jc w:val="center"/>
-              <w:rPr>
-                <w:b/>
+              <w:rPr>
+                <w:rFonts w:ascii="Consolas" w:hAnsi="Consolas" w:cstheme="minorHAnsi"/>
+                <w:bCs/>
+                <w:noProof/>
               </w:rPr>
             </w:pPr>
             <w:r>
               <w:rPr>
-                <w:b/>
+                <w:bCs/>
               </w:rPr>
               <w:lastRenderedPageBreak/>
-              <w:t>Вход</w:t>
-            </w:r>
-          </w:p>
-        </w:tc>
-        <w:tc>
-          <w:tcPr>
-            <w:tcW w:w="5992" w:type="dxa"/>
-            <w:shd w:val="clear" w:color="auto" w:fill="D9D9D9" w:themeFill="background1" w:themeFillShade="D9"/>
-          </w:tcPr>
-          <w:p>
-            <w:pPr>
-              <w:spacing w:before="40" w:after="40"/>
-              <w:jc w:val="center"/>
-              <w:rPr>
-                <w:b/>
-              </w:rPr>
-            </w:pPr>
-            <w:r>
-              <w:rPr>
-                <w:b/>
-              </w:rPr>
-              <w:t>Изход</w:t>
-            </w:r>
-          </w:p>
-        </w:tc>
-      </w:tr>
-      <w:tr>
-        <w:tc>
-          <w:tcPr>
-            <w:tcW w:w="4470" w:type="dxa"/>
-          </w:tcPr>
-          <w:p>
-            <w:pPr>
-              <w:spacing w:before="40" w:after="40"/>
-              <w:rPr>
-                <w:rFonts w:ascii="Consolas" w:hAnsi="Consolas" w:cstheme="minorHAnsi"/>
-                <w:bCs/>
-                <w:noProof/>
-              </w:rPr>
-            </w:pPr>
-            <w:r>
-              <w:rPr>
-                <w:rFonts w:ascii="Consolas" w:hAnsi="Consolas" w:cstheme="minorHAnsi"/>
-                <w:bCs/>
-                <w:noProof/>
-              </w:rPr>
-              <w:t>2147483649 2 3.4 5 invalid 24 -4</w:t>
-            </w:r>
-          </w:p>
-        </w:tc>
-        <w:tc>
-          <w:tcPr>
-            <w:tcW w:w="5992" w:type="dxa"/>
-          </w:tcPr>
-          <w:p>
-            <w:pPr>
-              <w:spacing w:before="40" w:after="40"/>
-              <w:rPr>
-                <w:rFonts w:ascii="Consolas" w:hAnsi="Consolas" w:cstheme="minorHAnsi"/>
-                <w:bCs/>
-              </w:rPr>
-            </w:pPr>
-            <w:r>
-              <w:rPr>
-                <w:rFonts w:ascii="Consolas" w:hAnsi="Consolas" w:cstheme="minorHAnsi"/>
-                <w:bCs/>
-                <w:noProof/>
-              </w:rPr>
-              <w:t>The element '2147483649' is out of range!</w:t>
-            </w:r>
-          </w:p>
-          <w:p>
-            <w:pPr>
-              <w:spacing w:before="40" w:after="40"/>
-              <w:rPr>
-                <w:rFonts w:ascii="Consolas" w:hAnsi="Consolas" w:cstheme="minorHAnsi"/>
-                <w:bCs/>
-              </w:rPr>
-            </w:pPr>
-            <w:r>
-              <w:rPr>
-                <w:rFonts w:ascii="Consolas" w:hAnsi="Consolas" w:cstheme="minorHAnsi"/>
-                <w:bCs/>
-                <w:noProof/>
-              </w:rPr>
-              <w:t>Element '2147483649' processed - current sum: 0</w:t>
-            </w:r>
-          </w:p>
-          <w:p>
-            <w:pPr>
-              <w:spacing w:before="40" w:after="40"/>
-              <w:rPr>
-                <w:rFonts w:ascii="Consolas" w:hAnsi="Consolas" w:cstheme="minorHAnsi"/>
-                <w:bCs/>
-              </w:rPr>
-            </w:pPr>
-            <w:r>
-              <w:rPr>
-                <w:rFonts w:ascii="Consolas" w:hAnsi="Consolas" w:cstheme="minorHAnsi"/>
-                <w:bCs/>
-                <w:noProof/>
-              </w:rPr>
-              <w:t>Element '2' processed - current sum: 2</w:t>
-            </w:r>
-          </w:p>
-          <w:p>
-            <w:pPr>
-              <w:spacing w:before="40" w:after="40"/>
-              <w:rPr>
-                <w:rFonts w:ascii="Consolas" w:hAnsi="Consolas" w:cstheme="minorHAnsi"/>
-                <w:bCs/>
-              </w:rPr>
-            </w:pPr>
-            <w:r>
-              <w:rPr>
-                <w:rFonts w:ascii="Consolas" w:hAnsi="Consolas" w:cstheme="minorHAnsi"/>
-                <w:bCs/>
-                <w:noProof/>
-              </w:rPr>
-              <w:t>The element '3.4' is in wrong format!</w:t>
-            </w:r>
-          </w:p>
-          <w:p>
-            <w:pPr>
-              <w:spacing w:before="40" w:after="40"/>
-              <w:rPr>
-                <w:rFonts w:ascii="Consolas" w:hAnsi="Consolas" w:cstheme="minorHAnsi"/>
-                <w:bCs/>
-              </w:rPr>
-            </w:pPr>
-            <w:r>
-              <w:rPr>
-                <w:rFonts w:ascii="Consolas" w:hAnsi="Consolas" w:cstheme="minorHAnsi"/>
-                <w:bCs/>
-                <w:noProof/>
-              </w:rPr>
-              <w:t>Element '3.4' processed - current sum: 2</w:t>
-            </w:r>
-          </w:p>
-          <w:p>
-            <w:pPr>
-              <w:spacing w:before="40" w:after="40"/>
-              <w:rPr>
-                <w:rFonts w:ascii="Consolas" w:hAnsi="Consolas" w:cstheme="minorHAnsi"/>
-                <w:bCs/>
-              </w:rPr>
-            </w:pPr>
-            <w:r>
-              <w:rPr>
-                <w:rFonts w:ascii="Consolas" w:hAnsi="Consolas" w:cstheme="minorHAnsi"/>
-                <w:bCs/>
-                <w:noProof/>
-              </w:rPr>
-              <w:t>Element '5' processed - current sum: 7</w:t>
-            </w:r>
-          </w:p>
-          <w:p>
-            <w:pPr>
-              <w:spacing w:before="40" w:after="40"/>
-              <w:rPr>
-                <w:rFonts w:ascii="Consolas" w:hAnsi="Consolas" w:cstheme="minorHAnsi"/>
-                <w:bCs/>
-              </w:rPr>
-            </w:pPr>
-            <w:r>
-              <w:rPr>
-                <w:rFonts w:ascii="Consolas" w:hAnsi="Consolas" w:cstheme="minorHAnsi"/>
-                <w:bCs/>
-                <w:noProof/>
-              </w:rPr>
-              <w:t>The element 'invalid' is in wrong format!</w:t>
-            </w:r>
-          </w:p>
-          <w:p>
-            <w:pPr>
-              <w:spacing w:before="40" w:after="40"/>
-              <w:rPr>
-                <w:rFonts w:ascii="Consolas" w:hAnsi="Consolas" w:cstheme="minorHAnsi"/>
-                <w:bCs/>
-              </w:rPr>
-            </w:pPr>
-            <w:r>
-              <w:rPr>
-                <w:rFonts w:ascii="Consolas" w:hAnsi="Consolas" w:cstheme="minorHAnsi"/>
-                <w:bCs/>
-                <w:noProof/>
-              </w:rPr>
-              <w:t>Element 'invalid' processed - current sum: 7</w:t>
-            </w:r>
-          </w:p>
-          <w:p>
-            <w:pPr>
-              <w:spacing w:before="40" w:after="40"/>
-              <w:rPr>
-                <w:rFonts w:ascii="Consolas" w:hAnsi="Consolas" w:cstheme="minorHAnsi"/>
-                <w:bCs/>
-              </w:rPr>
-            </w:pPr>
-            <w:r>
-              <w:rPr>
-                <w:rFonts w:ascii="Consolas" w:hAnsi="Consolas" w:cstheme="minorHAnsi"/>
-                <w:bCs/>
-                <w:noProof/>
-              </w:rPr>
-              <w:t>Element '24' processed - current sum: 31</w:t>
-            </w:r>
-          </w:p>
-          <w:p>
-            <w:pPr>
-              <w:spacing w:before="40" w:after="40"/>
-              <w:rPr>
-                <w:rFonts w:ascii="Consolas" w:hAnsi="Consolas" w:cstheme="minorHAnsi"/>
-                <w:bCs/>
-              </w:rPr>
-            </w:pPr>
-            <w:r>
-              <w:rPr>
-                <w:rFonts w:ascii="Consolas" w:hAnsi="Consolas" w:cstheme="minorHAnsi"/>
-                <w:bCs/>
-                <w:noProof/>
-              </w:rPr>
-              <w:t>Element '-4' processed - current sum: 27</w:t>
-            </w:r>
-          </w:p>
-          <w:p>
-            <w:pPr>
-              <w:spacing w:before="40" w:after="40"/>
-              <w:rPr>
-                <w:rFonts w:ascii="Consolas" w:hAnsi="Consolas" w:cstheme="minorHAnsi"/>
-                <w:bCs/>
-                <w:noProof/>
-              </w:rPr>
-            </w:pPr>
-            <w:r>
-              <w:rPr>
-                <w:rFonts w:ascii="Consolas" w:hAnsi="Consolas" w:cstheme="minorHAnsi"/>
-                <w:bCs/>
-                <w:noProof/>
-              </w:rPr>
-              <w:t>The total sum of all integers is: 27</w:t>
-            </w:r>
-          </w:p>
-        </w:tc>
-      </w:tr>
-      <w:tr>
-        <w:tc>
-          <w:tcPr>
-            <w:tcW w:w="4470" w:type="dxa"/>
-          </w:tcPr>
-          <w:p>
-            <w:pPr>
-              <w:spacing w:before="40" w:after="40"/>
-              <w:rPr>
-                <w:rFonts w:ascii="Consolas" w:hAnsi="Consolas" w:cstheme="minorHAnsi"/>
-                <w:bCs/>
-                <w:noProof/>
-              </w:rPr>
-            </w:pPr>
-            <w:r>
-              <w:rPr>
-                <w:bCs/>
-              </w:rPr>
               <w:t>9876 string 10 -2147483649 -8 3 4.86555 8</w:t>
             </w:r>
           </w:p>
@@ -3619,15 +4068,14 @@
               </w:rPr>
               <w:t>Element '3' processed - current sum: 9881</w:t>
             </w:r>
-          </w:p>
-          <w:p>
-            <w:pPr>
-              <w:spacing w:before="40" w:after="40"/>
-              <w:rPr>
-                <w:rFonts w:ascii="Consolas" w:hAnsi="Consolas" w:cstheme="minorHAnsi"/>
-                <w:bCs/>
-              </w:rPr>
-            </w:pPr>
+            <w:r>
+              <w:rPr>
+                <w:rFonts w:ascii="Consolas" w:hAnsi="Consolas" w:cstheme="minorHAnsi"/>
+                <w:bCs/>
+                <w:noProof/>
+              </w:rPr>
+              <w:br/>
+            </w:r>
             <w:r>
               <w:rPr>
                 <w:rFonts w:ascii="Consolas" w:hAnsi="Consolas" w:cstheme="minorHAnsi"/>
@@ -3677,7 +4125,6 @@
               <w:rPr>
                 <w:rFonts w:ascii="Consolas" w:hAnsi="Consolas" w:cstheme="minorHAnsi"/>
                 <w:bCs/>
-                <w:noProof/>
               </w:rPr>
             </w:pPr>
             <w:r>
@@ -3688,13 +4135,23 @@
               </w:rPr>
               <w:t>The total sum of all integers is: 9889</w:t>
             </w:r>
+          </w:p>
+          <w:p>
+            <w:pPr>
+              <w:spacing w:before="40" w:after="40"/>
+              <w:rPr>
+                <w:rFonts w:ascii="Consolas" w:hAnsi="Consolas" w:cstheme="minorHAnsi"/>
+                <w:bCs/>
+                <w:noProof/>
+              </w:rPr>
+            </w:pPr>
           </w:p>
         </w:tc>
       </w:tr>
     </w:tbl>
     <w:p>
       <w:pPr>
-        <w:pStyle w:val="2"/>
+        <w:pStyle w:val="Heading2"/>
       </w:pPr>
       <w:r>
         <w:t xml:space="preserve">Игра с </w:t>
@@ -3708,13 +4165,25 @@
         <w:spacing w:line="240" w:lineRule="auto"/>
       </w:pPr>
       <w:r>
-        <w:t>Ще получите на пръвия ред масив от числа. След това ще получите команди,</w:t>
+        <w:t>Ще получите на п</w:t>
+      </w:r>
+      <w:r>
+        <w:t>ър</w:t>
+      </w:r>
+      <w:r>
+        <w:t>вия ред масив от числа. След това ще получите команди,</w:t>
       </w:r>
       <w:r>
         <w:t xml:space="preserve"> с</w:t>
       </w:r>
       <w:r>
-        <w:t xml:space="preserve"> който трябва да </w:t>
+        <w:t xml:space="preserve"> ко</w:t>
+      </w:r>
+      <w:r>
+        <w:t>и</w:t>
+      </w:r>
+      <w:r>
+        <w:t xml:space="preserve">то трябва да </w:t>
       </w:r>
       <w:r>
         <w:t>манипулирате</w:t>
@@ -3725,7 +4194,7 @@
     </w:p>
     <w:p>
       <w:pPr>
-        <w:pStyle w:val="ac"/>
+        <w:pStyle w:val="ListParagraph"/>
         <w:numPr>
           <w:ilvl w:val="0"/>
           <w:numId w:val="42"/>
@@ -3788,13 +4257,22 @@
         <w:t xml:space="preserve"> – </w:t>
       </w:r>
       <w:r>
-        <w:t>Заменя еле</w:t>
+        <w:t>з</w:t>
+      </w:r>
+      <w:r>
+        <w:t>аменя еле</w:t>
       </w:r>
       <w:r>
         <w:t>ме</w:t>
       </w:r>
       <w:r>
-        <w:t xml:space="preserve">нта със дадения индекс с </w:t>
+        <w:t xml:space="preserve">нта </w:t>
+      </w:r>
+      <w:r>
+        <w:t>на</w:t>
+      </w:r>
+      <w:r>
+        <w:t xml:space="preserve"> дадения индекс с </w:t>
       </w:r>
       <w:r>
         <w:rPr>
@@ -3809,7 +4287,7 @@
     </w:p>
     <w:p>
       <w:pPr>
-        <w:pStyle w:val="ac"/>
+        <w:pStyle w:val="ListParagraph"/>
         <w:numPr>
           <w:ilvl w:val="0"/>
           <w:numId w:val="42"/>
@@ -3874,14 +4352,44 @@
         <w:t xml:space="preserve"> – </w:t>
       </w:r>
       <w:r>
-        <w:t xml:space="preserve"> Отпечатайте елементите от </w:t>
-      </w:r>
-      <w:r>
-        <w:rPr>
-          <w:b/>
-          <w:bCs/>
-        </w:rPr>
-        <w:t xml:space="preserve">старт </w:t>
+        <w:t xml:space="preserve"> </w:t>
+      </w:r>
+      <w:r>
+        <w:t>отпечатва</w:t>
+      </w:r>
+      <w:r>
+        <w:t xml:space="preserve"> </w:t>
+      </w:r>
+      <w:r>
+        <w:rPr>
+          <w:b/>
+          <w:bCs/>
+        </w:rPr>
+        <w:t>елементите</w:t>
+      </w:r>
+      <w:r>
+        <w:t xml:space="preserve"> от </w:t>
+      </w:r>
+      <w:r>
+        <w:rPr>
+          <w:b/>
+          <w:bCs/>
+        </w:rPr>
+        <w:t>старт</w:t>
+      </w:r>
+      <w:r>
+        <w:rPr>
+          <w:b/>
+          <w:bCs/>
+        </w:rPr>
+        <w:t>а</w:t>
+      </w:r>
+      <w:r>
+        <w:rPr>
+          <w:b/>
+          <w:bCs/>
+        </w:rPr>
+        <w:t xml:space="preserve"> </w:t>
       </w:r>
       <w:r>
         <w:t xml:space="preserve">до </w:t>
@@ -3899,7 +4407,7 @@
     </w:p>
     <w:p>
       <w:pPr>
-        <w:pStyle w:val="ac"/>
+        <w:pStyle w:val="ListParagraph"/>
         <w:numPr>
           <w:ilvl w:val="0"/>
           <w:numId w:val="42"/>
@@ -3962,7 +4470,10 @@
         <w:t xml:space="preserve"> – </w:t>
       </w:r>
       <w:r>
-        <w:t xml:space="preserve">Отпечатайте </w:t>
+        <w:t>отпечатва</w:t>
+      </w:r>
+      <w:r>
+        <w:t xml:space="preserve"> </w:t>
       </w:r>
       <w:r>
         <w:rPr>
@@ -3972,7 +4483,14 @@
         <w:t xml:space="preserve">елемента </w:t>
       </w:r>
       <w:r>
-        <w:t>на дадения индекс</w:t>
+        <w:t xml:space="preserve">на дадения </w:t>
+      </w:r>
+      <w:r>
+        <w:rPr>
+          <w:b/>
+          <w:bCs/>
+        </w:rPr>
+        <w:t>индекс</w:t>
       </w:r>
       <w:r>
         <w:t>.</w:t>
@@ -3990,7 +4508,7 @@
           <w:b/>
           <w:bCs/>
         </w:rPr>
-        <w:t>exception-и</w:t>
+        <w:t>изключения</w:t>
       </w:r>
       <w:r>
         <w:t>,</w:t>
@@ -4021,7 +4539,7 @@
     </w:p>
     <w:p>
       <w:pPr>
-        <w:pStyle w:val="ac"/>
+        <w:pStyle w:val="ListParagraph"/>
         <w:numPr>
           <w:ilvl w:val="0"/>
           <w:numId w:val="41"/>
@@ -4039,13 +4557,19 @@
         <w:t>индекс</w:t>
       </w:r>
       <w:r>
-        <w:t xml:space="preserve">, който не е валиден в </w:t>
-      </w:r>
-      <w:r>
-        <w:rPr>
-          <w:b/>
-          <w:bCs/>
-        </w:rPr>
+        <w:t xml:space="preserve">, който </w:t>
+      </w:r>
+      <w:r>
+        <w:rPr>
+          <w:b/>
+          <w:bCs/>
+        </w:rPr>
+        <w:t>не е валиден</w:t>
+      </w:r>
+      <w:r>
+        <w:t xml:space="preserve"> в </w:t>
+      </w:r>
+      <w:r>
         <w:t>масива</w:t>
       </w:r>
       <w:r>
@@ -4081,7 +4605,7 @@
     </w:p>
     <w:p>
       <w:pPr>
-        <w:pStyle w:val="ac"/>
+        <w:pStyle w:val="ListParagraph"/>
         <w:numPr>
           <w:ilvl w:val="0"/>
           <w:numId w:val="41"/>
@@ -4099,7 +4623,17 @@
         <w:t>променлива</w:t>
       </w:r>
       <w:r>
-        <w:t>, която не е валидна, отпечатайте:</w:t>
+        <w:t xml:space="preserve">, която </w:t>
+      </w:r>
+      <w:r>
+        <w:rPr>
+          <w:b/>
+          <w:bCs/>
+        </w:rPr>
+        <w:t>не е валидна</w:t>
+      </w:r>
+      <w:r>
+        <w:t>, отпечатайте:</w:t>
       </w:r>
       <w:r>
         <w:br/>
@@ -4135,7 +4669,21 @@
         <w:ind w:left="360"/>
       </w:pPr>
       <w:r>
-        <w:t>Когато хванете 3 exception-а</w:t>
+        <w:t xml:space="preserve">Когато хванете </w:t>
+      </w:r>
+      <w:r>
+        <w:rPr>
+          <w:b/>
+          <w:bCs/>
+        </w:rPr>
+        <w:t xml:space="preserve">3 </w:t>
+      </w:r>
+      <w:r>
+        <w:rPr>
+          <w:b/>
+          <w:bCs/>
+        </w:rPr>
+        <w:t>изключения</w:t>
       </w:r>
       <w:r>
         <w:t>,</w:t>
@@ -4147,35 +4695,47 @@
         <w:t>а</w:t>
       </w:r>
       <w:r>
-        <w:t xml:space="preserve"> и отпечатайте елементите в масива разделени с ", ".</w:t>
+        <w:t xml:space="preserve"> и отпечатайте елементите в масива</w:t>
+      </w:r>
+      <w:r>
+        <w:t>,</w:t>
+      </w:r>
+      <w:r>
+        <w:t xml:space="preserve"> разделени с </w:t>
+      </w:r>
+      <w:r>
+        <w:rPr>
+          <w:b/>
+          <w:bCs/>
+        </w:rPr>
+        <w:t>", "</w:t>
+      </w:r>
+      <w:r>
+        <w:t>.</w:t>
       </w:r>
     </w:p>
     <w:p>
       <w:pPr>
-        <w:pStyle w:val="3"/>
-        <w:spacing w:line="240" w:lineRule="auto"/>
+        <w:pStyle w:val="Heading3"/>
         <w:rPr>
           <w:lang w:val="en-US"/>
         </w:rPr>
       </w:pPr>
       <w:r>
         <w:t>Примери</w:t>
-      </w:r>
-      <w:r>
-        <w:br w:type="page"/>
       </w:r>
     </w:p>
     <w:tbl>
       <w:tblPr>
-        <w:tblStyle w:val="af"/>
+        <w:tblStyle w:val="TableGrid"/>
         <w:tblW w:w="7235" w:type="dxa"/>
         <w:tblInd w:w="23" w:type="dxa"/>
         <w:tblLayout w:type="fixed"/>
         <w:tblCellMar>
-          <w:top w:w="57" w:type="dxa"/>
-          <w:left w:w="85" w:type="dxa"/>
-          <w:bottom w:w="57" w:type="dxa"/>
-          <w:right w:w="85" w:type="dxa"/>
+          <w:top w:w="85" w:type="dxa"/>
+          <w:left w:w="142" w:type="dxa"/>
+          <w:bottom w:w="85" w:type="dxa"/>
+          <w:right w:w="142" w:type="dxa"/>
         </w:tblCellMar>
         <w:tblLook w:val="04A0" w:firstRow="1" w:lastRow="0" w:firstColumn="1" w:lastColumn="0" w:noHBand="0" w:noVBand="1"/>
       </w:tblPr>
@@ -4201,7 +4761,6 @@
               <w:rPr>
                 <w:b/>
               </w:rPr>
-              <w:lastRenderedPageBreak/>
               <w:t>Вход</w:t>
             </w:r>
           </w:p>
@@ -4698,16 +5257,17 @@
     </w:tbl>
     <w:p>
       <w:pPr>
-        <w:pStyle w:val="3"/>
+        <w:pStyle w:val="Heading3"/>
         <w:spacing w:line="240" w:lineRule="auto"/>
       </w:pPr>
       <w:r>
-        <w:t>Ограничения</w:t>
+        <w:lastRenderedPageBreak/>
+        <w:t>Бележки</w:t>
       </w:r>
     </w:p>
     <w:p>
       <w:pPr>
-        <w:pStyle w:val="ac"/>
+        <w:pStyle w:val="ListParagraph"/>
         <w:numPr>
           <w:ilvl w:val="0"/>
           <w:numId w:val="43"/>
@@ -4730,7 +5290,7 @@
     </w:p>
     <w:p>
       <w:pPr>
-        <w:pStyle w:val="ac"/>
+        <w:pStyle w:val="ListParagraph"/>
         <w:numPr>
           <w:ilvl w:val="0"/>
           <w:numId w:val="43"/>
@@ -4738,12 +5298,29 @@
         <w:spacing w:line="240" w:lineRule="auto"/>
       </w:pPr>
       <w:r>
-        <w:t>Ще получите валидни низове от първата част от командата, но параметрите може да бъдат невалидни</w:t>
+        <w:t xml:space="preserve">Ще получите валидни низове от първата част от командата, но </w:t>
+      </w:r>
+      <w:r>
+        <w:rPr>
+          <w:b/>
+          <w:bCs/>
+        </w:rPr>
+        <w:t>параметрите</w:t>
+      </w:r>
+      <w:r>
+        <w:t xml:space="preserve"> може да бъдат </w:t>
+      </w:r>
+      <w:r>
+        <w:rPr>
+          <w:b/>
+          <w:bCs/>
+        </w:rPr>
+        <w:t>невалидни</w:t>
       </w:r>
     </w:p>
     <w:p>
       <w:pPr>
-        <w:pStyle w:val="ac"/>
+        <w:pStyle w:val="ListParagraph"/>
         <w:numPr>
           <w:ilvl w:val="0"/>
           <w:numId w:val="43"/>
@@ -4777,13 +5354,45 @@
           <w:b/>
           <w:bCs/>
         </w:rPr>
-        <w:t xml:space="preserve">старт </w:t>
-      </w:r>
-      <w:r>
-        <w:t>ще бъде по-</w:t>
-      </w:r>
-      <w:r>
-        <w:t>малко</w:t>
+        <w:t>старт</w:t>
+      </w:r>
+      <w:r>
+        <w:rPr>
+          <w:b/>
+          <w:bCs/>
+        </w:rPr>
+        <w:t>ът</w:t>
+      </w:r>
+      <w:r>
+        <w:rPr>
+          <w:b/>
+          <w:bCs/>
+        </w:rPr>
+        <w:t xml:space="preserve"> </w:t>
+      </w:r>
+      <w:r>
+        <w:t xml:space="preserve">ще бъде </w:t>
+      </w:r>
+      <w:r>
+        <w:rPr>
+          <w:b/>
+          <w:bCs/>
+        </w:rPr>
+        <w:t>по-</w:t>
+      </w:r>
+      <w:r>
+        <w:rPr>
+          <w:b/>
+          <w:bCs/>
+        </w:rPr>
+        <w:t>мал</w:t>
+      </w:r>
+      <w:r>
+        <w:rPr>
+          <w:b/>
+          <w:bCs/>
+        </w:rPr>
+        <w:t>ък</w:t>
       </w:r>
       <w:r>
         <w:t xml:space="preserve"> от </w:t>
@@ -4793,12 +5402,19 @@
           <w:b/>
           <w:bCs/>
         </w:rPr>
-        <w:t>край</w:t>
+        <w:t>кра</w:t>
+      </w:r>
+      <w:r>
+        <w:rPr>
+          <w:b/>
+          <w:bCs/>
+        </w:rPr>
+        <w:t>я</w:t>
       </w:r>
     </w:p>
     <w:p>
       <w:pPr>
-        <w:pStyle w:val="ac"/>
+        <w:pStyle w:val="ListParagraph"/>
         <w:numPr>
           <w:ilvl w:val="0"/>
           <w:numId w:val="43"/>
@@ -4806,15 +5422,26 @@
         <w:spacing w:line="240" w:lineRule="auto"/>
       </w:pPr>
       <w:r>
-        <w:t xml:space="preserve">Винаги ще получите поне 3 </w:t>
-      </w:r>
-      <w:r>
-        <w:t>exception-а</w:t>
+        <w:t xml:space="preserve">Винаги ще получите поне </w:t>
+      </w:r>
+      <w:r>
+        <w:rPr>
+          <w:b/>
+          <w:bCs/>
+        </w:rPr>
+        <w:t xml:space="preserve">3 </w:t>
+      </w:r>
+      <w:r>
+        <w:rPr>
+          <w:b/>
+          <w:bCs/>
+        </w:rPr>
+        <w:t>изключения</w:t>
       </w:r>
     </w:p>
     <w:p>
       <w:pPr>
-        <w:pStyle w:val="2"/>
+        <w:pStyle w:val="Heading2"/>
       </w:pPr>
       <w:r>
         <w:t>Транзакция на пари</w:t>
@@ -4831,6 +5458,10 @@
         <w:t xml:space="preserve">ъдържащи </w:t>
       </w:r>
       <w:r>
+        <w:rPr>
+          <w:b/>
+          <w:bCs/>
+        </w:rPr>
         <w:t>номер на профила</w:t>
       </w:r>
       <w:r>
@@ -4853,7 +5484,14 @@
         <w:br/>
       </w:r>
       <w:r>
-        <w:t>баланс (</w:t>
+        <w:rPr>
+          <w:b/>
+          <w:bCs/>
+        </w:rPr>
+        <w:t>баланс</w:t>
+      </w:r>
+      <w:r>
+        <w:t xml:space="preserve"> (</w:t>
       </w:r>
       <w:r>
         <w:rPr>
@@ -4965,7 +5603,7 @@
         <w:t xml:space="preserve">"End", </w:t>
       </w:r>
       <w:r>
-        <w:t xml:space="preserve">ще получавате, команди за </w:t>
+        <w:t xml:space="preserve">ще получавате команди за </w:t>
       </w:r>
       <w:r>
         <w:t>манипулиране</w:t>
@@ -4979,7 +5617,7 @@
     </w:p>
     <w:p>
       <w:pPr>
-        <w:pStyle w:val="ac"/>
+        <w:pStyle w:val="ListParagraph"/>
         <w:numPr>
           <w:ilvl w:val="0"/>
           <w:numId w:val="42"/>
@@ -5046,25 +5684,32 @@
           <w:b/>
           <w:bCs/>
         </w:rPr>
-        <w:t xml:space="preserve">Добавя </w:t>
-      </w:r>
-      <w:r>
-        <w:t xml:space="preserve">сума към </w:t>
-      </w:r>
-      <w:r>
-        <w:rPr>
-          <w:b/>
-          <w:bCs/>
-        </w:rPr>
-        <w:t>баланса на профила</w:t>
-      </w:r>
-      <w:r>
-        <w:t>.</w:t>
+        <w:t>д</w:t>
+      </w:r>
+      <w:r>
+        <w:rPr>
+          <w:b/>
+          <w:bCs/>
+        </w:rPr>
+        <w:t xml:space="preserve">обавя </w:t>
+      </w:r>
+      <w:r>
+        <w:rPr>
+          <w:b/>
+          <w:bCs/>
+        </w:rPr>
+        <w:t>сума</w:t>
+      </w:r>
+      <w:r>
+        <w:t xml:space="preserve"> към </w:t>
+      </w:r>
+      <w:r>
+        <w:t>баланса на профила.</w:t>
       </w:r>
     </w:p>
     <w:p>
       <w:pPr>
-        <w:pStyle w:val="ac"/>
+        <w:pStyle w:val="ListParagraph"/>
         <w:numPr>
           <w:ilvl w:val="0"/>
           <w:numId w:val="42"/>
@@ -5131,10 +5776,33 @@
           <w:b/>
           <w:bCs/>
         </w:rPr>
-        <w:t xml:space="preserve">Намалява </w:t>
-      </w:r>
-      <w:r>
-        <w:t>баланса на профила със сума.</w:t>
+        <w:t>н</w:t>
+      </w:r>
+      <w:r>
+        <w:rPr>
+          <w:b/>
+          <w:bCs/>
+        </w:rPr>
+        <w:t xml:space="preserve">амалява </w:t>
+      </w:r>
+      <w:r>
+        <w:t xml:space="preserve">баланса на профила със </w:t>
+      </w:r>
+      <w:r>
+        <w:t>дадена</w:t>
+      </w:r>
+      <w:r>
+        <w:t xml:space="preserve">та </w:t>
+      </w:r>
+      <w:r>
+        <w:rPr>
+          <w:b/>
+          <w:bCs/>
+        </w:rPr>
+        <w:t>сума</w:t>
+      </w:r>
+      <w:r>
+        <w:t>.</w:t>
       </w:r>
     </w:p>
     <w:p>
@@ -5159,7 +5827,7 @@
           <w:b/>
           <w:bCs/>
         </w:rPr>
-        <w:t>exception-и</w:t>
+        <w:t>изключения</w:t>
       </w:r>
       <w:r>
         <w:t>,</w:t>
@@ -5177,7 +5845,7 @@
     </w:p>
     <w:p>
       <w:pPr>
-        <w:pStyle w:val="ac"/>
+        <w:pStyle w:val="ListParagraph"/>
         <w:numPr>
           <w:ilvl w:val="0"/>
           <w:numId w:val="41"/>
@@ -5185,7 +5853,17 @@
         <w:spacing w:line="240" w:lineRule="auto"/>
       </w:pPr>
       <w:r>
-        <w:t>Ако получите невалидна команда, отпечатайте</w:t>
+        <w:t xml:space="preserve">Ако получите </w:t>
+      </w:r>
+      <w:r>
+        <w:rPr>
+          <w:b/>
+          <w:bCs/>
+        </w:rPr>
+        <w:t>невалидна команда</w:t>
+      </w:r>
+      <w:r>
+        <w:t>, отпечатайте</w:t>
       </w:r>
       <w:r>
         <w:t>:</w:t>
@@ -5205,7 +5883,7 @@
     </w:p>
     <w:p>
       <w:pPr>
-        <w:pStyle w:val="ac"/>
+        <w:pStyle w:val="ListParagraph"/>
         <w:numPr>
           <w:ilvl w:val="0"/>
           <w:numId w:val="41"/>
@@ -5213,7 +5891,17 @@
         <w:spacing w:line="240" w:lineRule="auto"/>
       </w:pPr>
       <w:r>
-        <w:t>Ако получите акаунт, който не съществува, отпечатайте</w:t>
+        <w:t xml:space="preserve">Ако получите акаунт, който </w:t>
+      </w:r>
+      <w:r>
+        <w:rPr>
+          <w:b/>
+          <w:bCs/>
+        </w:rPr>
+        <w:t>не съществува</w:t>
+      </w:r>
+      <w:r>
+        <w:t>, отпечатайте</w:t>
       </w:r>
       <w:r>
         <w:t>:</w:t>
@@ -5248,7 +5936,7 @@
     </w:p>
     <w:p>
       <w:pPr>
-        <w:pStyle w:val="ac"/>
+        <w:pStyle w:val="ListParagraph"/>
         <w:numPr>
           <w:ilvl w:val="0"/>
           <w:numId w:val="41"/>
@@ -5256,7 +5944,27 @@
         <w:spacing w:line="240" w:lineRule="auto"/>
       </w:pPr>
       <w:r>
-        <w:t>Ако получите "Withdraw" и сумата е по-голяма от баланса, отпечатайте:</w:t>
+        <w:t>Ако получите "</w:t>
+      </w:r>
+      <w:r>
+        <w:rPr>
+          <w:b/>
+          <w:bCs/>
+        </w:rPr>
+        <w:t>Withdraw</w:t>
+      </w:r>
+      <w:r>
+        <w:t xml:space="preserve">" и сумата </w:t>
+      </w:r>
+      <w:r>
+        <w:rPr>
+          <w:b/>
+          <w:bCs/>
+        </w:rPr>
+        <w:t>е по-голяма</w:t>
+      </w:r>
+      <w:r>
+        <w:t xml:space="preserve"> от баланса, отпечатайте:</w:t>
       </w:r>
       <w:r>
         <w:br/>
@@ -5292,7 +6000,17 @@
         <w:ind w:left="360"/>
       </w:pPr>
       <w:r>
-        <w:t>В случай, че командата е правилна, отпечатайте:</w:t>
+        <w:t xml:space="preserve">В случай че командата е </w:t>
+      </w:r>
+      <w:r>
+        <w:rPr>
+          <w:b/>
+          <w:bCs/>
+        </w:rPr>
+        <w:t>правилна</w:t>
+      </w:r>
+      <w:r>
+        <w:t>, отпечатайте:</w:t>
       </w:r>
     </w:p>
     <w:p>
@@ -5323,16 +6041,60 @@
         <w:spacing w:line="240" w:lineRule="auto"/>
       </w:pPr>
       <w:r>
-        <w:t xml:space="preserve">След всяка успешна операция </w:t>
+        <w:t xml:space="preserve">След всяка </w:t>
+      </w:r>
+      <w:r>
+        <w:rPr>
+          <w:b/>
+          <w:bCs/>
+        </w:rPr>
+        <w:t>успешна операция</w:t>
+      </w:r>
+      <w:r>
+        <w:t xml:space="preserve"> </w:t>
       </w:r>
       <w:r>
         <w:t>отпечатайте</w:t>
       </w:r>
       <w:r>
-        <w:t xml:space="preserve"> п</w:t>
-      </w:r>
-      <w:r>
-        <w:t>рофила. Форматирайте баланса до второто число след десетичната запетая.</w:t>
+        <w:t xml:space="preserve"> </w:t>
+      </w:r>
+      <w:r>
+        <w:rPr>
+          <w:b/>
+          <w:bCs/>
+        </w:rPr>
+        <w:t>п</w:t>
+      </w:r>
+      <w:r>
+        <w:rPr>
+          <w:b/>
+          <w:bCs/>
+        </w:rPr>
+        <w:t>рофила</w:t>
+      </w:r>
+      <w:r>
+        <w:t xml:space="preserve">. Форматирайте баланса до </w:t>
+      </w:r>
+      <w:r>
+        <w:rPr>
+          <w:b/>
+          <w:bCs/>
+        </w:rPr>
+        <w:t>втор</w:t>
+      </w:r>
+      <w:r>
+        <w:rPr>
+          <w:b/>
+          <w:bCs/>
+        </w:rPr>
+        <w:t>ата цифра</w:t>
+      </w:r>
+      <w:r>
+        <w:t xml:space="preserve"> </w:t>
+      </w:r>
+      <w:r>
+        <w:t>след десетичната запетая.</w:t>
       </w:r>
     </w:p>
     <w:p>
@@ -5395,30 +6157,26 @@
     </w:p>
     <w:p>
       <w:pPr>
-        <w:pStyle w:val="3"/>
-        <w:spacing w:line="240" w:lineRule="auto"/>
+        <w:pStyle w:val="Heading3"/>
         <w:rPr>
           <w:lang w:val="en-US"/>
         </w:rPr>
       </w:pPr>
       <w:r>
         <w:t>Примери</w:t>
-      </w:r>
-      <w:r>
-        <w:br w:type="page"/>
       </w:r>
     </w:p>
     <w:tbl>
       <w:tblPr>
-        <w:tblStyle w:val="af"/>
+        <w:tblStyle w:val="TableGrid"/>
         <w:tblW w:w="9470" w:type="dxa"/>
         <w:tblInd w:w="23" w:type="dxa"/>
         <w:tblLayout w:type="fixed"/>
         <w:tblCellMar>
-          <w:top w:w="57" w:type="dxa"/>
-          <w:left w:w="85" w:type="dxa"/>
-          <w:bottom w:w="57" w:type="dxa"/>
-          <w:right w:w="85" w:type="dxa"/>
+          <w:top w:w="85" w:type="dxa"/>
+          <w:left w:w="142" w:type="dxa"/>
+          <w:bottom w:w="85" w:type="dxa"/>
+          <w:right w:w="142" w:type="dxa"/>
         </w:tblCellMar>
         <w:tblLook w:val="04A0" w:firstRow="1" w:lastRow="0" w:firstColumn="1" w:lastColumn="0" w:noHBand="0" w:noVBand="1"/>
       </w:tblPr>
@@ -5444,7 +6202,6 @@
               <w:rPr>
                 <w:b/>
               </w:rPr>
-              <w:lastRenderedPageBreak/>
               <w:t>Вход</w:t>
             </w:r>
           </w:p>
@@ -5921,16 +6678,17 @@
     </w:tbl>
     <w:p>
       <w:pPr>
-        <w:pStyle w:val="3"/>
+        <w:pStyle w:val="Heading3"/>
         <w:spacing w:line="240" w:lineRule="auto"/>
       </w:pPr>
       <w:r>
-        <w:t>Ограничения</w:t>
+        <w:lastRenderedPageBreak/>
+        <w:t>Бележки</w:t>
       </w:r>
     </w:p>
     <w:p>
       <w:pPr>
-        <w:pStyle w:val="ac"/>
+        <w:pStyle w:val="ListParagraph"/>
         <w:numPr>
           <w:ilvl w:val="0"/>
           <w:numId w:val="43"/>
@@ -5964,7 +6722,7 @@
     </w:p>
     <w:p>
       <w:pPr>
-        <w:pStyle w:val="ac"/>
+        <w:pStyle w:val="ListParagraph"/>
         <w:numPr>
           <w:ilvl w:val="0"/>
           <w:numId w:val="43"/>
@@ -6026,7 +6784,7 @@
 <w:ftr xmlns:wpc="http://schemas.microsoft.com/office/word/2010/wordprocessingCanvas" xmlns:cx="http://schemas.microsoft.com/office/drawing/2014/chartex" xmlns:cx1="http://schemas.microsoft.com/office/drawing/2015/9/8/chartex" xmlns:cx2="http://schemas.microsoft.com/office/drawing/2015/10/21/chartex" xmlns:cx3="http://schemas.microsoft.com/office/drawing/2016/5/9/chartex" xmlns:cx4="http://schemas.microsoft.com/office/drawing/2016/5/10/chartex" xmlns:cx5="http://schemas.microsoft.com/office/drawing/2016/5/11/chartex" xmlns:cx6="http://schemas.microsoft.com/office/drawing/2016/5/12/chartex" xmlns:cx7="http://schemas.microsoft.com/office/drawing/2016/5/13/chartex" xmlns:cx8="http://schemas.microsoft.com/office/drawing/2016/5/14/chartex" xmlns:mc="http://schemas.openxmlformats.org/markup-compatibility/2006" xmlns:aink="http://schemas.microsoft.com/office/drawing/2016/ink" xmlns:am3d="http://schemas.microsoft.com/office/drawing/2017/model3d" xmlns:o="urn:schemas-microsoft-com:office:office" xmlns:oel="http://schemas.microsoft.com/office/2019/extlst" xmlns:r="http://schemas.openxmlformats.org/officeDocument/2006/relationships" xmlns:m="http://schemas.openxmlformats.org/officeDocument/2006/math" xmlns:v="urn:schemas-microsoft-com:vml" xmlns:wp14="http://schemas.microsoft.com/office/word/2010/wordprocessingDrawing" xmlns:wp="http://schemas.openxmlformats.org/drawingml/2006/wordprocessingDrawing" xmlns:w10="urn:schemas-microsoft-com:office:word" xmlns:w="http://schemas.openxmlformats.org/wordprocessingml/2006/main" xmlns:w14="http://schemas.microsoft.com/office/word/2010/wordml" xmlns:w15="http://schemas.microsoft.com/office/word/2012/wordml" xmlns:w16cex="http://schemas.microsoft.com/office/word/2018/wordml/cex" xmlns:w16cid="http://schemas.microsoft.com/office/word/2016/wordml/cid" xmlns:w16="http://schemas.microsoft.com/office/word/2018/wordml" xmlns:w16sdtdh="http://schemas.microsoft.com/office/word/2020/wordml/sdtdatahash" xmlns:w16se="http://schemas.microsoft.com/office/word/2015/wordml/symex" xmlns:wpg="http://schemas.microsoft.com/office/word/2010/wordprocessingGroup" xmlns:wpi="http://schemas.microsoft.com/office/word/2010/wordprocessingInk" xmlns:wne="http://schemas.microsoft.com/office/word/2006/wordml" xmlns:wps="http://schemas.microsoft.com/office/word/2010/wordprocessingShape" mc:Ignorable="w14 w15 w16se w16cid w16 w16cex w16sdtdh wp14">
   <w:p>
     <w:pPr>
-      <w:pStyle w:val="a5"/>
+      <w:pStyle w:val="Footer"/>
     </w:pPr>
     <w:r>
       <w:rPr>
@@ -6124,7 +6882,7 @@
               <v:stroke joinstyle="miter"/>
               <v:path gradientshapeok="t" o:connecttype="rect"/>
             </v:shapetype>
-            <v:shape id="Text Box 6" o:spid="_x0000_s1026" type="#_x0000_t202" style="position:absolute;margin-left:109.85pt;margin-top:28.05pt;width:40.15pt;height:13pt;z-index:251660288;visibility:visible;mso-wrap-style:square;mso-width-percent:0;mso-height-percent:0;mso-wrap-distance-left:9pt;mso-wrap-distance-top:0;mso-wrap-distance-right:9pt;mso-wrap-distance-bottom:0;mso-position-horizontal:absolute;mso-position-horizontal-relative:text;mso-position-vertical:absolute;mso-position-vertical-relative:text;mso-width-percent:0;mso-height-percent:0;mso-width-relative:page;mso-height-relative:page;v-text-anchor:middle" o:gfxdata="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" filled="f" stroked="f" strokeweight=".5pt">
+            <v:shape id="Text Box 6" o:spid="_x0000_s1026" type="#_x0000_t202" style="position:absolute;margin-left:109.85pt;margin-top:28.05pt;width:40.15pt;height:13pt;z-index:251660288;visibility:visible;mso-wrap-style:square;mso-width-percent:0;mso-height-percent:0;mso-wrap-distance-left:9pt;mso-wrap-distance-top:0;mso-wrap-distance-right:9pt;mso-wrap-distance-bottom:0;mso-position-horizontal:absolute;mso-position-horizontal-relative:text;mso-position-vertical:absolute;mso-position-vertical-relative:text;mso-width-percent:0;mso-height-percent:0;mso-width-relative:page;mso-height-relative:page;v-text-anchor:middle" o:gfxdata="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" filled="f" stroked="f" strokeweight=".5pt">
               <v:textbox inset=".5mm,0,0,0">
                 <w:txbxContent>
                   <w:p>
@@ -6222,7 +6980,7 @@
                           <w:hyperlink r:id="rId1" w:history="1">
                             <w:r>
                               <w:rPr>
-                                <w:rStyle w:val="a9"/>
+                                <w:rStyle w:val="Hyperlink"/>
                                 <w:color w:val="0882DE"/>
                                 <w:sz w:val="17"/>
                                 <w:szCs w:val="17"/>
@@ -6891,7 +7649,7 @@
         </mc:Choice>
         <mc:Fallback>
           <w:pict>
-            <v:shape w14:anchorId="2074F399" id="Text Box 16" o:spid="_x0000_s1027" type="#_x0000_t202" style="position:absolute;margin-left:109pt;margin-top:7pt;width:411.4pt;height:40.45pt;z-index:251657216;visibility:visible;mso-wrap-style:square;mso-width-percent:0;mso-height-percent:0;mso-wrap-distance-left:9pt;mso-wrap-distance-top:0;mso-wrap-distance-right:9pt;mso-wrap-distance-bottom:0;mso-position-horizontal:absolute;mso-position-horizontal-relative:text;mso-position-vertical:absolute;mso-position-vertical-relative:text;mso-width-percent:0;mso-height-percent:0;mso-width-relative:page;mso-height-relative:page;v-text-anchor:top" o:gfxdata="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" filled="f" stroked="f">
+            <v:shape w14:anchorId="2074F399" id="Text Box 16" o:spid="_x0000_s1027" type="#_x0000_t202" style="position:absolute;margin-left:109pt;margin-top:7pt;width:411.4pt;height:40.45pt;z-index:251657216;visibility:visible;mso-wrap-style:square;mso-width-percent:0;mso-height-percent:0;mso-wrap-distance-left:9pt;mso-wrap-distance-top:0;mso-wrap-distance-right:9pt;mso-wrap-distance-bottom:0;mso-position-horizontal:absolute;mso-position-horizontal-relative:text;mso-position-vertical:absolute;mso-position-vertical-relative:text;mso-width-percent:0;mso-height-percent:0;mso-width-relative:page;mso-height-relative:page;v-text-anchor:top" o:gfxdata="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" filled="f" stroked="f">
               <v:textbox inset=".5mm,1.2mm,.5mm,.5mm">
                 <w:txbxContent>
                   <w:p>
@@ -6920,7 +7678,7 @@
                     <w:hyperlink r:id="rId20" w:history="1">
                       <w:r>
                         <w:rPr>
-                          <w:rStyle w:val="a9"/>
+                          <w:rStyle w:val="Hyperlink"/>
                           <w:color w:val="0882DE"/>
                           <w:sz w:val="17"/>
                           <w:szCs w:val="17"/>
@@ -7041,7 +7799,7 @@
                           <wp:extent cx="180000" cy="180000"/>
                           <wp:effectExtent l="0" t="0" r="0" b="0"/>
                           <wp:docPr id="3" name="Picture 3">
-                            <a:hlinkClick xmlns:a="http://schemas.openxmlformats.org/drawingml/2006/main" r:id="rId20"/>
+                            <a:hlinkClick xmlns:a="http://schemas.openxmlformats.org/drawingml/2006/main" r:id="rId1"/>
                           </wp:docPr>
                           <wp:cNvGraphicFramePr>
                             <a:graphicFrameLocks xmlns:a="http://schemas.openxmlformats.org/drawingml/2006/main" noChangeAspect="1"/>
@@ -7051,7 +7809,7 @@
                               <pic:pic xmlns:pic="http://schemas.openxmlformats.org/drawingml/2006/picture">
                                 <pic:nvPicPr>
                                   <pic:cNvPr id="3" name="Picture 3">
-                                    <a:hlinkClick r:id="rId1"/>
+                                    <a:hlinkClick r:id="rId20"/>
                                   </pic:cNvPr>
                                   <pic:cNvPicPr>
                                     <a:picLocks noChangeAspect="1" noChangeArrowheads="1"/>
@@ -7715,7 +8473,7 @@
             </wp:anchor>
           </w:drawing>
         </mc:Choice>
-        <mc:Fallback xmlns:a1611="http://schemas.microsoft.com/office/drawing/2016/11/main" xmlns:a14="http://schemas.microsoft.com/office/drawing/2010/main" xmlns:pic="http://schemas.openxmlformats.org/drawingml/2006/picture" xmlns:a="http://schemas.openxmlformats.org/drawingml/2006/main">
+        <mc:Fallback xmlns:a="http://schemas.openxmlformats.org/drawingml/2006/main" xmlns:pic="http://schemas.openxmlformats.org/drawingml/2006/picture" xmlns:a14="http://schemas.microsoft.com/office/drawing/2010/main" xmlns:a1611="http://schemas.microsoft.com/office/drawing/2016/11/main">
           <w:pict>
             <v:line id="Straight Connector 19" style="position:absolute;flip:y;z-index:251622400;visibility:visible;mso-wrap-style:square;mso-width-percent:0;mso-height-percent:0;mso-wrap-distance-left:9pt;mso-wrap-distance-top:0;mso-wrap-distance-right:9pt;mso-wrap-distance-bottom:0;mso-position-horizontal:absolute;mso-position-horizontal-relative:text;mso-position-vertical:absolute;mso-position-vertical-relative:text;mso-width-percent:0;mso-height-percent:0;mso-width-relative:page;mso-height-relative:page" o:spid="_x0000_s1026" strokecolor="#974706 [1609]" strokeweight="1pt" from="-.1pt,5.2pt" to="520.7pt,5.2pt" w14:anchorId="60BE7D18" o:gfxdata="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">
               <v:stroke endcap="round"/>
@@ -7896,7 +8654,7 @@
         </mc:Choice>
         <mc:Fallback>
           <w:pict>
-            <v:shape w14:anchorId="60DB5C39" id="Text Box 4" o:spid="_x0000_s1028" type="#_x0000_t202" style="position:absolute;margin-left:444.65pt;margin-top:26.95pt;width:70.9pt;height:15.9pt;z-index:251663360;visibility:visible;mso-wrap-style:square;mso-width-percent:0;mso-height-percent:0;mso-wrap-distance-left:9pt;mso-wrap-distance-top:0;mso-wrap-distance-right:9pt;mso-wrap-distance-bottom:0;mso-position-horizontal:absolute;mso-position-horizontal-relative:text;mso-position-vertical:absolute;mso-position-vertical-relative:text;mso-width-percent:0;mso-height-percent:0;mso-width-relative:page;mso-height-relative:page;v-text-anchor:middle" o:gfxdata="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" filled="f" stroked="f" strokeweight=".5pt">
+            <v:shape w14:anchorId="60DB5C39" id="Text Box 4" o:spid="_x0000_s1028" type="#_x0000_t202" style="position:absolute;margin-left:444.65pt;margin-top:26.95pt;width:70.9pt;height:15.9pt;z-index:251663360;visibility:visible;mso-wrap-style:square;mso-width-percent:0;mso-height-percent:0;mso-wrap-distance-left:9pt;mso-wrap-distance-top:0;mso-wrap-distance-right:9pt;mso-wrap-distance-bottom:0;mso-position-horizontal:absolute;mso-position-horizontal-relative:text;mso-position-vertical:absolute;mso-position-vertical-relative:text;mso-width-percent:0;mso-height-percent:0;mso-width-relative:page;mso-height-relative:page;v-text-anchor:middle" o:gfxdata="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" filled="f" stroked="f" strokeweight=".5pt">
               <v:textbox inset="0,0,0,0">
                 <w:txbxContent>
                   <w:p>
@@ -8035,7 +8793,7 @@
 <w:hdr xmlns:wpc="http://schemas.microsoft.com/office/word/2010/wordprocessingCanvas" xmlns:cx="http://schemas.microsoft.com/office/drawing/2014/chartex" xmlns:cx1="http://schemas.microsoft.com/office/drawing/2015/9/8/chartex" xmlns:cx2="http://schemas.microsoft.com/office/drawing/2015/10/21/chartex" xmlns:cx3="http://schemas.microsoft.com/office/drawing/2016/5/9/chartex" xmlns:cx4="http://schemas.microsoft.com/office/drawing/2016/5/10/chartex" xmlns:cx5="http://schemas.microsoft.com/office/drawing/2016/5/11/chartex" xmlns:cx6="http://schemas.microsoft.com/office/drawing/2016/5/12/chartex" xmlns:cx7="http://schemas.microsoft.com/office/drawing/2016/5/13/chartex" xmlns:cx8="http://schemas.microsoft.com/office/drawing/2016/5/14/chartex" xmlns:mc="http://schemas.openxmlformats.org/markup-compatibility/2006" xmlns:aink="http://schemas.microsoft.com/office/drawing/2016/ink" xmlns:am3d="http://schemas.microsoft.com/office/drawing/2017/model3d" xmlns:o="urn:schemas-microsoft-com:office:office" xmlns:oel="http://schemas.microsoft.com/office/2019/extlst" xmlns:r="http://schemas.openxmlformats.org/officeDocument/2006/relationships" xmlns:m="http://schemas.openxmlformats.org/officeDocument/2006/math" xmlns:v="urn:schemas-microsoft-com:vml" xmlns:wp14="http://schemas.microsoft.com/office/word/2010/wordprocessingDrawing" xmlns:wp="http://schemas.openxmlformats.org/drawingml/2006/wordprocessingDrawing" xmlns:w10="urn:schemas-microsoft-com:office:word" xmlns:w="http://schemas.openxmlformats.org/wordprocessingml/2006/main" xmlns:w14="http://schemas.microsoft.com/office/word/2010/wordml" xmlns:w15="http://schemas.microsoft.com/office/word/2012/wordml" xmlns:w16cex="http://schemas.microsoft.com/office/word/2018/wordml/cex" xmlns:w16cid="http://schemas.microsoft.com/office/word/2016/wordml/cid" xmlns:w16="http://schemas.microsoft.com/office/word/2018/wordml" xmlns:w16sdtdh="http://schemas.microsoft.com/office/word/2020/wordml/sdtdatahash" xmlns:w16se="http://schemas.microsoft.com/office/word/2015/wordml/symex" xmlns:wpg="http://schemas.microsoft.com/office/word/2010/wordprocessingGroup" xmlns:wpi="http://schemas.microsoft.com/office/word/2010/wordprocessingInk" xmlns:wne="http://schemas.microsoft.com/office/word/2006/wordml" xmlns:wps="http://schemas.microsoft.com/office/word/2010/wordprocessingShape" mc:Ignorable="w14 w15 w16se w16cid w16 w16cex w16sdtdh wp14">
   <w:p>
     <w:pPr>
-      <w:pStyle w:val="a3"/>
+      <w:pStyle w:val="Header"/>
       <w:ind w:hanging="1134"/>
     </w:pPr>
   </w:p>
@@ -8482,7 +9240,7 @@
     <w:lvl w:ilvl="0" w:tplc="69F2E15A">
       <w:start w:val="1"/>
       <w:numFmt w:val="decimal"/>
-      <w:pStyle w:val="2"/>
+      <w:pStyle w:val="Heading2"/>
       <w:lvlText w:val="%1."/>
       <w:lvlJc w:val="left"/>
       <w:pPr>
@@ -8565,17 +9323,17 @@
   <w:abstractNum w:abstractNumId="5" w15:restartNumberingAfterBreak="0">
     <w:nsid w:val="199F189C"/>
     <w:multiLevelType w:val="hybridMultilevel"/>
-    <w:tmpl w:val="BDAE53A6"/>
-    <w:lvl w:ilvl="0" w:tplc="04090001">
-      <w:start w:val="1"/>
-      <w:numFmt w:val="bullet"/>
-      <w:lvlText w:val=""/>
+    <w:tmpl w:val="78B64D54"/>
+    <w:lvl w:ilvl="0" w:tplc="F54E6EC8">
+      <w:start w:val="1"/>
+      <w:numFmt w:val="decimal"/>
+      <w:lvlText w:val="%1."/>
       <w:lvlJc w:val="left"/>
       <w:pPr>
         <w:ind w:left="720" w:hanging="360"/>
       </w:pPr>
       <w:rPr>
-        <w:rFonts w:ascii="Symbol" w:hAnsi="Symbol" w:hint="default"/>
+        <w:rFonts w:asciiTheme="minorHAnsi" w:eastAsiaTheme="minorHAnsi" w:hAnsiTheme="minorHAnsi" w:cstheme="minorBidi"/>
       </w:rPr>
     </w:lvl>
     <w:lvl w:ilvl="1" w:tplc="04090003" w:tentative="1">
@@ -13470,7 +14228,7 @@
     <w:lsdException w:name="Unresolved Mention" w:semiHidden="1" w:unhideWhenUsed="1"/>
     <w:lsdException w:name="Smart Link" w:semiHidden="1" w:unhideWhenUsed="1"/>
   </w:latentStyles>
-  <w:style w:type="paragraph" w:default="1" w:styleId="a">
+  <w:style w:type="paragraph" w:default="1" w:styleId="Normal">
     <w:name w:val="Normal"/>
     <w:qFormat/>
     <w:rsid w:val="008063E1"/>
@@ -13481,11 +14239,11 @@
       <w:lang w:val="bg-BG"/>
     </w:rPr>
   </w:style>
-  <w:style w:type="paragraph" w:styleId="1">
+  <w:style w:type="paragraph" w:styleId="Heading1">
     <w:name w:val="heading 1"/>
-    <w:basedOn w:val="a"/>
-    <w:next w:val="a"/>
-    <w:link w:val="10"/>
+    <w:basedOn w:val="Normal"/>
+    <w:next w:val="Normal"/>
+    <w:link w:val="Heading1Char"/>
     <w:uiPriority w:val="9"/>
     <w:qFormat/>
     <w:rsid w:val="009254B7"/>
@@ -13503,11 +14261,11 @@
       <w:szCs w:val="32"/>
     </w:rPr>
   </w:style>
-  <w:style w:type="paragraph" w:styleId="2">
+  <w:style w:type="paragraph" w:styleId="Heading2">
     <w:name w:val="heading 2"/>
-    <w:basedOn w:val="a"/>
-    <w:next w:val="a"/>
-    <w:link w:val="20"/>
+    <w:basedOn w:val="Normal"/>
+    <w:next w:val="Normal"/>
+    <w:link w:val="Heading2Char"/>
     <w:uiPriority w:val="9"/>
     <w:qFormat/>
     <w:rsid w:val="00792E2F"/>
@@ -13530,11 +14288,11 @@
       <w:szCs w:val="36"/>
     </w:rPr>
   </w:style>
-  <w:style w:type="paragraph" w:styleId="3">
+  <w:style w:type="paragraph" w:styleId="Heading3">
     <w:name w:val="heading 3"/>
-    <w:basedOn w:val="a"/>
-    <w:next w:val="a"/>
-    <w:link w:val="30"/>
+    <w:basedOn w:val="Normal"/>
+    <w:next w:val="Normal"/>
+    <w:link w:val="Heading3Char"/>
     <w:uiPriority w:val="9"/>
     <w:unhideWhenUsed/>
     <w:qFormat/>
@@ -13553,11 +14311,11 @@
       <w:szCs w:val="32"/>
     </w:rPr>
   </w:style>
-  <w:style w:type="paragraph" w:styleId="4">
+  <w:style w:type="paragraph" w:styleId="Heading4">
     <w:name w:val="heading 4"/>
-    <w:basedOn w:val="a"/>
-    <w:next w:val="a"/>
-    <w:link w:val="40"/>
+    <w:basedOn w:val="Normal"/>
+    <w:next w:val="Normal"/>
+    <w:link w:val="Heading4Char"/>
     <w:uiPriority w:val="9"/>
     <w:unhideWhenUsed/>
     <w:qFormat/>
@@ -13576,11 +14334,11 @@
       <w:sz w:val="28"/>
     </w:rPr>
   </w:style>
-  <w:style w:type="paragraph" w:styleId="5">
+  <w:style w:type="paragraph" w:styleId="Heading5">
     <w:name w:val="heading 5"/>
-    <w:basedOn w:val="a"/>
-    <w:next w:val="a"/>
-    <w:link w:val="50"/>
+    <w:basedOn w:val="Normal"/>
+    <w:next w:val="Normal"/>
+    <w:link w:val="Heading5Char"/>
     <w:uiPriority w:val="9"/>
     <w:semiHidden/>
     <w:unhideWhenUsed/>
@@ -13598,13 +14356,13 @@
       <w:color w:val="B2500E"/>
     </w:rPr>
   </w:style>
-  <w:style w:type="character" w:default="1" w:styleId="a0">
+  <w:style w:type="character" w:default="1" w:styleId="DefaultParagraphFont">
     <w:name w:val="Default Paragraph Font"/>
     <w:uiPriority w:val="1"/>
     <w:semiHidden/>
     <w:unhideWhenUsed/>
   </w:style>
-  <w:style w:type="table" w:default="1" w:styleId="a1">
+  <w:style w:type="table" w:default="1" w:styleId="TableNormal">
     <w:name w:val="Normal Table"/>
     <w:uiPriority w:val="99"/>
     <w:semiHidden/>
@@ -13619,16 +14377,16 @@
       </w:tblCellMar>
     </w:tblPr>
   </w:style>
-  <w:style w:type="numbering" w:default="1" w:styleId="a2">
+  <w:style w:type="numbering" w:default="1" w:styleId="NoList">
     <w:name w:val="No List"/>
     <w:uiPriority w:val="99"/>
     <w:semiHidden/>
     <w:unhideWhenUsed/>
   </w:style>
-  <w:style w:type="paragraph" w:styleId="a3">
+  <w:style w:type="paragraph" w:styleId="Header">
     <w:name w:val="header"/>
-    <w:basedOn w:val="a"/>
-    <w:link w:val="a4"/>
+    <w:basedOn w:val="Normal"/>
+    <w:link w:val="HeaderChar"/>
     <w:uiPriority w:val="99"/>
     <w:unhideWhenUsed/>
     <w:rsid w:val="008068A2"/>
@@ -13640,17 +14398,17 @@
       <w:spacing w:after="0" w:line="240" w:lineRule="auto"/>
     </w:pPr>
   </w:style>
-  <w:style w:type="character" w:customStyle="1" w:styleId="a4">
-    <w:name w:val="Горен колонтитул Знак"/>
-    <w:basedOn w:val="a0"/>
-    <w:link w:val="a3"/>
+  <w:style w:type="character" w:customStyle="1" w:styleId="HeaderChar">
+    <w:name w:val="Header Char"/>
+    <w:basedOn w:val="DefaultParagraphFont"/>
+    <w:link w:val="Header"/>
     <w:uiPriority w:val="99"/>
     <w:rsid w:val="008068A2"/>
   </w:style>
-  <w:style w:type="paragraph" w:styleId="a5">
+  <w:style w:type="paragraph" w:styleId="Footer">
     <w:name w:val="footer"/>
-    <w:basedOn w:val="a"/>
-    <w:link w:val="a6"/>
+    <w:basedOn w:val="Normal"/>
+    <w:link w:val="FooterChar"/>
     <w:uiPriority w:val="99"/>
     <w:unhideWhenUsed/>
     <w:rsid w:val="008068A2"/>
@@ -13662,17 +14420,17 @@
       <w:spacing w:after="0" w:line="240" w:lineRule="auto"/>
     </w:pPr>
   </w:style>
-  <w:style w:type="character" w:customStyle="1" w:styleId="a6">
-    <w:name w:val="Долен колонтитул Знак"/>
-    <w:basedOn w:val="a0"/>
-    <w:link w:val="a5"/>
+  <w:style w:type="character" w:customStyle="1" w:styleId="FooterChar">
+    <w:name w:val="Footer Char"/>
+    <w:basedOn w:val="DefaultParagraphFont"/>
+    <w:link w:val="Footer"/>
     <w:uiPriority w:val="99"/>
     <w:rsid w:val="008068A2"/>
   </w:style>
-  <w:style w:type="paragraph" w:styleId="a7">
+  <w:style w:type="paragraph" w:styleId="BalloonText">
     <w:name w:val="Balloon Text"/>
-    <w:basedOn w:val="a"/>
-    <w:link w:val="a8"/>
+    <w:basedOn w:val="Normal"/>
+    <w:link w:val="BalloonTextChar"/>
     <w:uiPriority w:val="99"/>
     <w:semiHidden/>
     <w:unhideWhenUsed/>
@@ -13686,10 +14444,10 @@
       <w:szCs w:val="16"/>
     </w:rPr>
   </w:style>
-  <w:style w:type="character" w:customStyle="1" w:styleId="a8">
-    <w:name w:val="Изнесен текст Знак"/>
-    <w:basedOn w:val="a0"/>
-    <w:link w:val="a7"/>
+  <w:style w:type="character" w:customStyle="1" w:styleId="BalloonTextChar">
+    <w:name w:val="Balloon Text Char"/>
+    <w:basedOn w:val="DefaultParagraphFont"/>
+    <w:link w:val="BalloonText"/>
     <w:uiPriority w:val="99"/>
     <w:semiHidden/>
     <w:rsid w:val="00564D7B"/>
@@ -13699,9 +14457,9 @@
       <w:szCs w:val="16"/>
     </w:rPr>
   </w:style>
-  <w:style w:type="character" w:styleId="a9">
+  <w:style w:type="character" w:styleId="Hyperlink">
     <w:name w:val="Hyperlink"/>
-    <w:basedOn w:val="a0"/>
+    <w:basedOn w:val="DefaultParagraphFont"/>
     <w:uiPriority w:val="99"/>
     <w:unhideWhenUsed/>
     <w:rsid w:val="0079324A"/>
@@ -13710,10 +14468,10 @@
       <w:u w:val="single"/>
     </w:rPr>
   </w:style>
-  <w:style w:type="character" w:customStyle="1" w:styleId="10">
-    <w:name w:val="Заглавие 1 Знак"/>
-    <w:basedOn w:val="a0"/>
-    <w:link w:val="1"/>
+  <w:style w:type="character" w:customStyle="1" w:styleId="Heading1Char">
+    <w:name w:val="Heading 1 Char"/>
+    <w:basedOn w:val="DefaultParagraphFont"/>
+    <w:link w:val="Heading1"/>
     <w:uiPriority w:val="9"/>
     <w:rsid w:val="009254B7"/>
     <w:rPr>
@@ -13724,10 +14482,10 @@
       <w:szCs w:val="32"/>
     </w:rPr>
   </w:style>
-  <w:style w:type="character" w:customStyle="1" w:styleId="20">
-    <w:name w:val="Заглавие 2 Знак"/>
-    <w:basedOn w:val="a0"/>
-    <w:link w:val="2"/>
+  <w:style w:type="character" w:customStyle="1" w:styleId="Heading2Char">
+    <w:name w:val="Heading 2 Char"/>
+    <w:basedOn w:val="DefaultParagraphFont"/>
+    <w:link w:val="Heading2"/>
     <w:uiPriority w:val="9"/>
     <w:rsid w:val="00792E2F"/>
     <w:rPr>
@@ -13739,9 +14497,9 @@
       <w:szCs w:val="36"/>
     </w:rPr>
   </w:style>
-  <w:style w:type="paragraph" w:styleId="aa">
+  <w:style w:type="paragraph" w:styleId="NormalWeb">
     <w:name w:val="Normal (Web)"/>
-    <w:basedOn w:val="a"/>
+    <w:basedOn w:val="Normal"/>
     <w:uiPriority w:val="99"/>
     <w:semiHidden/>
     <w:unhideWhenUsed/>
@@ -13755,9 +14513,9 @@
       <w:szCs w:val="24"/>
     </w:rPr>
   </w:style>
-  <w:style w:type="character" w:styleId="ab">
+  <w:style w:type="character" w:styleId="Strong">
     <w:name w:val="Strong"/>
-    <w:basedOn w:val="a0"/>
+    <w:basedOn w:val="DefaultParagraphFont"/>
     <w:uiPriority w:val="22"/>
     <w:qFormat/>
     <w:rsid w:val="00524789"/>
@@ -13766,10 +14524,10 @@
       <w:bCs/>
     </w:rPr>
   </w:style>
-  <w:style w:type="character" w:customStyle="1" w:styleId="30">
-    <w:name w:val="Заглавие 3 Знак"/>
-    <w:basedOn w:val="a0"/>
-    <w:link w:val="3"/>
+  <w:style w:type="character" w:customStyle="1" w:styleId="Heading3Char">
+    <w:name w:val="Heading 3 Char"/>
+    <w:basedOn w:val="DefaultParagraphFont"/>
+    <w:link w:val="Heading3"/>
     <w:uiPriority w:val="9"/>
     <w:rsid w:val="00792E2F"/>
     <w:rPr>
@@ -13780,10 +14538,10 @@
       <w:szCs w:val="32"/>
     </w:rPr>
   </w:style>
-  <w:style w:type="character" w:customStyle="1" w:styleId="40">
-    <w:name w:val="Заглавие 4 Знак"/>
-    <w:basedOn w:val="a0"/>
-    <w:link w:val="4"/>
+  <w:style w:type="character" w:customStyle="1" w:styleId="Heading4Char">
+    <w:name w:val="Heading 4 Char"/>
+    <w:basedOn w:val="DefaultParagraphFont"/>
+    <w:link w:val="Heading4"/>
     <w:uiPriority w:val="9"/>
     <w:rsid w:val="008C5930"/>
     <w:rPr>
@@ -13794,10 +14552,10 @@
       <w:sz w:val="28"/>
     </w:rPr>
   </w:style>
-  <w:style w:type="paragraph" w:styleId="ac">
+  <w:style w:type="paragraph" w:styleId="ListParagraph">
     <w:name w:val="List Paragraph"/>
-    <w:basedOn w:val="a"/>
-    <w:link w:val="ad"/>
+    <w:basedOn w:val="Normal"/>
+    <w:link w:val="ListParagraphChar"/>
     <w:uiPriority w:val="34"/>
     <w:qFormat/>
     <w:rsid w:val="008617B5"/>
@@ -13806,9 +14564,9 @@
       <w:contextualSpacing/>
     </w:pPr>
   </w:style>
-  <w:style w:type="character" w:styleId="ae">
+  <w:style w:type="character" w:styleId="FollowedHyperlink">
     <w:name w:val="FollowedHyperlink"/>
-    <w:basedOn w:val="a0"/>
+    <w:basedOn w:val="DefaultParagraphFont"/>
     <w:uiPriority w:val="99"/>
     <w:semiHidden/>
     <w:unhideWhenUsed/>
@@ -13818,10 +14576,10 @@
       <w:u w:val="single"/>
     </w:rPr>
   </w:style>
-  <w:style w:type="character" w:customStyle="1" w:styleId="50">
-    <w:name w:val="Заглавие 5 Знак"/>
-    <w:basedOn w:val="a0"/>
-    <w:link w:val="5"/>
+  <w:style w:type="character" w:customStyle="1" w:styleId="Heading5Char">
+    <w:name w:val="Heading 5 Char"/>
+    <w:basedOn w:val="DefaultParagraphFont"/>
+    <w:link w:val="Heading5"/>
     <w:uiPriority w:val="9"/>
     <w:semiHidden/>
     <w:rsid w:val="008C5930"/>
@@ -13833,7 +14591,7 @@
   </w:style>
   <w:style w:type="paragraph" w:customStyle="1" w:styleId="Code">
     <w:name w:val="Code"/>
-    <w:basedOn w:val="a"/>
+    <w:basedOn w:val="Normal"/>
     <w:link w:val="CodeChar"/>
     <w:qFormat/>
     <w:rsid w:val="008063E1"/>
@@ -13845,7 +14603,7 @@
   </w:style>
   <w:style w:type="character" w:customStyle="1" w:styleId="CodeChar">
     <w:name w:val="Code Char"/>
-    <w:basedOn w:val="a0"/>
+    <w:basedOn w:val="DefaultParagraphFont"/>
     <w:link w:val="Code"/>
     <w:rsid w:val="008063E1"/>
     <w:rPr>
@@ -13854,9 +14612,9 @@
       <w:noProof/>
     </w:rPr>
   </w:style>
-  <w:style w:type="table" w:styleId="af">
+  <w:style w:type="table" w:styleId="TableGrid">
     <w:name w:val="Table Grid"/>
-    <w:basedOn w:val="a1"/>
+    <w:basedOn w:val="TableNormal"/>
     <w:uiPriority w:val="59"/>
     <w:rsid w:val="00763912"/>
     <w:pPr>
@@ -13875,12 +14633,12 @@
   </w:style>
   <w:style w:type="character" w:customStyle="1" w:styleId="tgc">
     <w:name w:val="_tgc"/>
-    <w:basedOn w:val="a0"/>
+    <w:basedOn w:val="DefaultParagraphFont"/>
     <w:rsid w:val="00D8395C"/>
   </w:style>
   <w:style w:type="paragraph" w:customStyle="1" w:styleId="Index">
     <w:name w:val="Index"/>
-    <w:basedOn w:val="a"/>
+    <w:basedOn w:val="Normal"/>
     <w:qFormat/>
     <w:rsid w:val="005054C7"/>
     <w:pPr>
@@ -13891,17 +14649,17 @@
       <w:rFonts w:cs="FreeSans"/>
     </w:rPr>
   </w:style>
-  <w:style w:type="character" w:customStyle="1" w:styleId="ad">
-    <w:name w:val="Списък на абзаци Знак"/>
-    <w:basedOn w:val="a0"/>
-    <w:link w:val="ac"/>
+  <w:style w:type="character" w:customStyle="1" w:styleId="ListParagraphChar">
+    <w:name w:val="List Paragraph Char"/>
+    <w:basedOn w:val="DefaultParagraphFont"/>
+    <w:link w:val="ListParagraph"/>
     <w:uiPriority w:val="34"/>
     <w:qFormat/>
     <w:rsid w:val="005054C7"/>
   </w:style>
   <w:style w:type="character" w:customStyle="1" w:styleId="InternetLink">
     <w:name w:val="Internet Link"/>
-    <w:basedOn w:val="a0"/>
+    <w:basedOn w:val="DefaultParagraphFont"/>
     <w:uiPriority w:val="99"/>
     <w:unhideWhenUsed/>
     <w:rsid w:val="005054C7"/>
@@ -13910,9 +14668,9 @@
       <w:u w:val="single"/>
     </w:rPr>
   </w:style>
-  <w:style w:type="character" w:styleId="af0">
+  <w:style w:type="character" w:styleId="UnresolvedMention">
     <w:name w:val="Unresolved Mention"/>
-    <w:basedOn w:val="a0"/>
+    <w:basedOn w:val="DefaultParagraphFont"/>
     <w:uiPriority w:val="99"/>
     <w:semiHidden/>
     <w:unhideWhenUsed/>

</xml_diff>